<commit_message>
HIJ DOET HET! 1e mijlpaal project bereikt, alles samengevoegd in de Gezamelijk map
</commit_message>
<xml_diff>
--- a/Gezamenlijk/Notulen .docx
+++ b/Gezamenlijk/Notulen .docx
@@ -12,6 +12,153 @@
     </w:p>
     <w:p>
       <w:r>
+        <w:t>9-11-15</w:t>
+      </w:r>
+      <w:r>
+        <w:br/>
+      </w:r>
+      <w:proofErr w:type="spellStart"/>
+      <w:r>
+        <w:t>Toestands</w:t>
+      </w:r>
+      <w:proofErr w:type="spellEnd"/>
+      <w:r>
+        <w:t xml:space="preserve"> ruimte geven?:</w:t>
+      </w:r>
+      <w:r>
+        <w:br/>
+        <w:t xml:space="preserve">Pim voegt een counter toe die </w:t>
+      </w:r>
+      <w:proofErr w:type="spellStart"/>
+      <w:r>
+        <w:t>incremeert</w:t>
+      </w:r>
+      <w:proofErr w:type="spellEnd"/>
+      <w:r>
+        <w:t xml:space="preserve"> elke keer als iets aan de </w:t>
+      </w:r>
+      <w:proofErr w:type="spellStart"/>
+      <w:r>
+        <w:t>statesArchive</w:t>
+      </w:r>
+      <w:proofErr w:type="spellEnd"/>
+      <w:r>
+        <w:t xml:space="preserve"> word toegevoegd.</w:t>
+      </w:r>
+      <w:r>
+        <w:br/>
+        <w:t xml:space="preserve">Daan </w:t>
+      </w:r>
+      <w:proofErr w:type="spellStart"/>
+      <w:r>
+        <w:t>car</w:t>
+      </w:r>
+      <w:proofErr w:type="spellEnd"/>
+      <w:r>
+        <w:t xml:space="preserve"> object maken/ aanpassen</w:t>
+      </w:r>
+      <w:r>
+        <w:br/>
+        <w:t xml:space="preserve">Pim in </w:t>
+      </w:r>
+      <w:r>
+        <w:t xml:space="preserve">visualisatie aanpassen zodat het werkt met het nieuwe </w:t>
+      </w:r>
+      <w:proofErr w:type="spellStart"/>
+      <w:r>
+        <w:t>car</w:t>
+      </w:r>
+      <w:proofErr w:type="spellEnd"/>
+      <w:r>
+        <w:t xml:space="preserve"> object</w:t>
+      </w:r>
+      <w:r>
+        <w:br/>
+        <w:t xml:space="preserve">Alex: </w:t>
+      </w:r>
+      <w:proofErr w:type="spellStart"/>
+      <w:r>
+        <w:t>CarsList</w:t>
+      </w:r>
+      <w:proofErr w:type="spellEnd"/>
+      <w:r>
+        <w:t xml:space="preserve"> </w:t>
+      </w:r>
+      <w:proofErr w:type="spellStart"/>
+      <w:r>
+        <w:t>classe</w:t>
+      </w:r>
+      <w:proofErr w:type="spellEnd"/>
+      <w:r>
+        <w:t xml:space="preserve"> maken die een functie heeft die </w:t>
+      </w:r>
+      <w:proofErr w:type="spellStart"/>
+      <w:r>
+        <w:t>current</w:t>
+      </w:r>
+      <w:proofErr w:type="spellEnd"/>
+      <w:r>
+        <w:t xml:space="preserve"> state geeft (</w:t>
+      </w:r>
+      <w:proofErr w:type="spellStart"/>
+      <w:r>
+        <w:t>getCurrentState</w:t>
+      </w:r>
+      <w:proofErr w:type="spellEnd"/>
+      <w:r>
+        <w:t>())</w:t>
+      </w:r>
+      <w:r>
+        <w:br/>
+        <w:t xml:space="preserve">Daan: </w:t>
+      </w:r>
+      <w:proofErr w:type="spellStart"/>
+      <w:r>
+        <w:t>Width</w:t>
+      </w:r>
+      <w:proofErr w:type="spellEnd"/>
+      <w:r>
+        <w:t xml:space="preserve"> en </w:t>
+      </w:r>
+      <w:proofErr w:type="spellStart"/>
+      <w:r>
+        <w:t>height</w:t>
+      </w:r>
+      <w:proofErr w:type="spellEnd"/>
+      <w:r>
+        <w:t xml:space="preserve"> variabel maken in de functie</w:t>
+      </w:r>
+      <w:r>
+        <w:br/>
+      </w:r>
+      <w:r>
+        <w:br/>
+        <w:t>Afspraak:</w:t>
+      </w:r>
+      <w:r>
+        <w:br/>
+        <w:t xml:space="preserve">In de </w:t>
+      </w:r>
+      <w:proofErr w:type="spellStart"/>
+      <w:r>
+        <w:t>carslist</w:t>
+      </w:r>
+      <w:proofErr w:type="spellEnd"/>
+      <w:r>
+        <w:t xml:space="preserve"> zit de rode auto achteraan</w:t>
+      </w:r>
+      <w:r>
+        <w:br/>
+      </w:r>
+      <w:r>
+        <w:br/>
+      </w:r>
+      <w:r>
+        <w:br/>
+      </w:r>
+    </w:p>
+    <w:p>
+      <w:r>
         <w:t>4-11-15</w:t>
       </w:r>
     </w:p>
@@ -282,6 +429,7 @@
     </w:p>
     <w:p>
       <w:r>
+        <w:lastRenderedPageBreak/>
         <w:t xml:space="preserve">Alex: </w:t>
       </w:r>
       <w:proofErr w:type="spellStart"/>
@@ -361,7 +509,13 @@
         <w:t xml:space="preserve">A; </w:t>
       </w:r>
       <w:r>
-        <w:t>De stack anders implementeren zodat dingen aan de achterkant worden toegevoegd, testen of dat sneller is/ vragen aan maarten</w:t>
+        <w:t>De stack anders implementere</w:t>
+      </w:r>
+      <w:r>
+        <w:t>n zodat dingen aan de voorkant</w:t>
+      </w:r>
+      <w:r>
+        <w:t xml:space="preserve"> worden toegevoegd, testen of dat sneller is/ vragen aan maarten</w:t>
       </w:r>
     </w:p>
     <w:p>
@@ -399,40 +553,21 @@
         </w:numPr>
       </w:pPr>
       <w:r>
-        <w:lastRenderedPageBreak/>
-        <w:t xml:space="preserve">A; Er staat nu over vergadering 4-11-15 dat de </w:t>
-      </w:r>
-      <w:proofErr w:type="spellStart"/>
-      <w:r>
-        <w:t>path</w:t>
-      </w:r>
-      <w:proofErr w:type="spellEnd"/>
-      <w:r>
-        <w:t xml:space="preserve"> alle kinderen bevat ofzo, maar we hadden gezegd dat de </w:t>
-      </w:r>
-      <w:proofErr w:type="spellStart"/>
-      <w:r>
-        <w:t>path</w:t>
-      </w:r>
-      <w:proofErr w:type="spellEnd"/>
-      <w:r>
-        <w:t xml:space="preserve"> een list is van opeenvolgende </w:t>
-      </w:r>
-      <w:proofErr w:type="spellStart"/>
-      <w:r>
-        <w:t>states</w:t>
-      </w:r>
-      <w:proofErr w:type="spellEnd"/>
-      <w:r>
-        <w:t xml:space="preserve">, om bij te houden hoe het </w:t>
-      </w:r>
-      <w:proofErr w:type="spellStart"/>
-      <w:r>
-        <w:t>algorithme</w:t>
-      </w:r>
-      <w:proofErr w:type="spellEnd"/>
-      <w:r>
-        <w:t xml:space="preserve"> bij de oplossing is gekomen. </w:t>
+        <w:t xml:space="preserve">A; Het is me nog niet duidelijk hoe het zit met de opties en wanneer die </w:t>
+      </w:r>
+      <w:proofErr w:type="spellStart"/>
+      <w:r>
+        <w:t>gecheckd</w:t>
+      </w:r>
+      <w:proofErr w:type="spellEnd"/>
+      <w:r>
+        <w:t xml:space="preserve"> worden of ze </w:t>
+      </w:r>
+      <w:r>
+        <w:t>een oplossing zijn en of die in de statelist komen of niet.</w:t>
+      </w:r>
+      <w:r>
+        <w:t xml:space="preserve">   </w:t>
       </w:r>
     </w:p>
     <w:p>
@@ -444,20 +579,27 @@
         </w:numPr>
       </w:pPr>
       <w:r>
-        <w:t xml:space="preserve">A; Het is me nog niet duidelijk hoe het zit met de opties en wanneer die </w:t>
-      </w:r>
-      <w:proofErr w:type="spellStart"/>
-      <w:r>
-        <w:t>gecheckd</w:t>
-      </w:r>
-      <w:proofErr w:type="spellEnd"/>
-      <w:r>
-        <w:t xml:space="preserve"> worden of ze een oplossing zijn en of die in de statelist komen of niet. </w:t>
-      </w:r>
+        <w:t xml:space="preserve">Je kan als auto niet overal </w:t>
+      </w:r>
+      <w:r>
+        <w:t>staan op een rij, als er 3 horizontale zijn bijvoorbeeld dan kan ie niet overal komen</w:t>
+      </w:r>
+    </w:p>
+    <w:p>
+      <w:pPr>
+        <w:pStyle w:val="Lijstalinea"/>
+        <w:numPr>
+          <w:ilvl w:val="0"/>
+          <w:numId w:val="1"/>
+        </w:numPr>
+      </w:pPr>
       <w:bookmarkStart w:id="0" w:name="_GoBack"/>
       <w:bookmarkEnd w:id="0"/>
       <w:r>
-        <w:t xml:space="preserve">  </w:t>
+        <w:t>Vragen aan Maarten, hoe slaat python een int op? Maakt ie m meteen 64 bit?</w:t>
+      </w:r>
+      <w:r>
+        <w:t xml:space="preserve"> </w:t>
       </w:r>
     </w:p>
     <w:sectPr>

</xml_diff>

<commit_message>
Child count methode toegevoegd aan deptfirst en dept first bounded gemaakt, beste oplossing is 423 lang
</commit_message>
<xml_diff>
--- a/Gezamenlijk/Notulen .docx
+++ b/Gezamenlijk/Notulen .docx
@@ -16,30 +16,117 @@
       </w:r>
       <w:r>
         <w:br/>
-        <w:t>Toestands ruimte geven?:</w:t>
-      </w:r>
-      <w:r>
-        <w:br/>
-        <w:t>Pim voegt een counter toe die incremeert elke keer als iets aan de statesArchive word toegevoegd.</w:t>
-      </w:r>
-      <w:r>
-        <w:br/>
-        <w:t>Daan car object maken/ aanpassen</w:t>
+      </w:r>
+      <w:proofErr w:type="spellStart"/>
+      <w:r>
+        <w:t>Toestands</w:t>
+      </w:r>
+      <w:proofErr w:type="spellEnd"/>
+      <w:r>
+        <w:t xml:space="preserve"> ruimte geven?:</w:t>
+      </w:r>
+      <w:r>
+        <w:br/>
+        <w:t xml:space="preserve">Pim voegt een counter toe die </w:t>
+      </w:r>
+      <w:proofErr w:type="spellStart"/>
+      <w:r>
+        <w:t>incremeert</w:t>
+      </w:r>
+      <w:proofErr w:type="spellEnd"/>
+      <w:r>
+        <w:t xml:space="preserve"> elke keer als iets aan de </w:t>
+      </w:r>
+      <w:proofErr w:type="spellStart"/>
+      <w:r>
+        <w:t>statesArchive</w:t>
+      </w:r>
+      <w:proofErr w:type="spellEnd"/>
+      <w:r>
+        <w:t xml:space="preserve"> word toegevoegd.</w:t>
+      </w:r>
+      <w:r>
+        <w:br/>
+        <w:t xml:space="preserve">Daan </w:t>
+      </w:r>
+      <w:proofErr w:type="spellStart"/>
+      <w:r>
+        <w:t>car</w:t>
+      </w:r>
+      <w:proofErr w:type="spellEnd"/>
+      <w:r>
+        <w:t xml:space="preserve"> object maken/ aanpassen</w:t>
       </w:r>
       <w:r>
         <w:br/>
         <w:t xml:space="preserve">Pim in </w:t>
       </w:r>
       <w:r>
-        <w:t>visualisatie aanpassen zodat het werkt met het nieuwe car object</w:t>
-      </w:r>
-      <w:r>
-        <w:br/>
-        <w:t>Alex: CarsList classe maken die een functie heeft die current state geeft (getCurrentState())</w:t>
-      </w:r>
-      <w:r>
-        <w:br/>
-        <w:t>Daan: Width en height variabel maken in de functie</w:t>
+        <w:t xml:space="preserve">visualisatie aanpassen zodat het werkt met het nieuwe </w:t>
+      </w:r>
+      <w:proofErr w:type="spellStart"/>
+      <w:r>
+        <w:t>car</w:t>
+      </w:r>
+      <w:proofErr w:type="spellEnd"/>
+      <w:r>
+        <w:t xml:space="preserve"> object</w:t>
+      </w:r>
+      <w:r>
+        <w:br/>
+        <w:t xml:space="preserve">Alex: </w:t>
+      </w:r>
+      <w:proofErr w:type="spellStart"/>
+      <w:r>
+        <w:t>CarsList</w:t>
+      </w:r>
+      <w:proofErr w:type="spellEnd"/>
+      <w:r>
+        <w:t xml:space="preserve"> </w:t>
+      </w:r>
+      <w:proofErr w:type="spellStart"/>
+      <w:r>
+        <w:t>classe</w:t>
+      </w:r>
+      <w:proofErr w:type="spellEnd"/>
+      <w:r>
+        <w:t xml:space="preserve"> maken die een functie heeft die </w:t>
+      </w:r>
+      <w:proofErr w:type="spellStart"/>
+      <w:r>
+        <w:t>current</w:t>
+      </w:r>
+      <w:proofErr w:type="spellEnd"/>
+      <w:r>
+        <w:t xml:space="preserve"> state geeft (</w:t>
+      </w:r>
+      <w:proofErr w:type="spellStart"/>
+      <w:r>
+        <w:t>getCurrentState</w:t>
+      </w:r>
+      <w:proofErr w:type="spellEnd"/>
+      <w:r>
+        <w:t>())</w:t>
+      </w:r>
+      <w:r>
+        <w:br/>
+        <w:t xml:space="preserve">Daan: </w:t>
+      </w:r>
+      <w:proofErr w:type="spellStart"/>
+      <w:r>
+        <w:t>Width</w:t>
+      </w:r>
+      <w:proofErr w:type="spellEnd"/>
+      <w:r>
+        <w:t xml:space="preserve"> en </w:t>
+      </w:r>
+      <w:proofErr w:type="spellStart"/>
+      <w:r>
+        <w:t>height</w:t>
+      </w:r>
+      <w:proofErr w:type="spellEnd"/>
+      <w:r>
+        <w:t xml:space="preserve"> variabel maken in de functie</w:t>
       </w:r>
       <w:r>
         <w:br/>
@@ -50,7 +137,15 @@
       </w:r>
       <w:r>
         <w:br/>
-        <w:t>In de carslist zit de rode auto achteraan</w:t>
+        <w:t xml:space="preserve">In de </w:t>
+      </w:r>
+      <w:proofErr w:type="spellStart"/>
+      <w:r>
+        <w:t>carslist</w:t>
+      </w:r>
+      <w:proofErr w:type="spellEnd"/>
+      <w:r>
+        <w:t xml:space="preserve"> zit de rode auto achteraan</w:t>
       </w:r>
       <w:r>
         <w:br/>
@@ -73,15 +168,52 @@
       </w:r>
       <w:r>
         <w:br/>
-        <w:t>statesArchive: tree: het archief waar de verschillende states worden opgeslagen.</w:t>
-      </w:r>
-      <w:r>
-        <w:br/>
-        <w:t>moveOptions: Stack: de verschillende mogelijkheden.</w:t>
-      </w:r>
-      <w:r>
-        <w:br/>
-        <w:t>path: list of list: geeft de nog mogelijke kinderen van de huidige states. Elk element in de lijst stelt een level voor in de tree.</w:t>
+      </w:r>
+      <w:proofErr w:type="spellStart"/>
+      <w:r>
+        <w:t>statesArchive</w:t>
+      </w:r>
+      <w:proofErr w:type="spellEnd"/>
+      <w:r>
+        <w:t xml:space="preserve">: tree: het archief waar de verschillende </w:t>
+      </w:r>
+      <w:proofErr w:type="spellStart"/>
+      <w:r>
+        <w:t>states</w:t>
+      </w:r>
+      <w:proofErr w:type="spellEnd"/>
+      <w:r>
+        <w:t xml:space="preserve"> worden opgeslagen.</w:t>
+      </w:r>
+      <w:r>
+        <w:br/>
+      </w:r>
+      <w:proofErr w:type="spellStart"/>
+      <w:r>
+        <w:t>moveOptions</w:t>
+      </w:r>
+      <w:proofErr w:type="spellEnd"/>
+      <w:r>
+        <w:t>: Stack: de verschillende mogelijkheden.</w:t>
+      </w:r>
+      <w:r>
+        <w:br/>
+      </w:r>
+      <w:proofErr w:type="spellStart"/>
+      <w:r>
+        <w:t>path</w:t>
+      </w:r>
+      <w:proofErr w:type="spellEnd"/>
+      <w:r>
+        <w:t xml:space="preserve">: list of list: geeft de nog mogelijke kinderen van de huidige </w:t>
+      </w:r>
+      <w:proofErr w:type="spellStart"/>
+      <w:r>
+        <w:t>states</w:t>
+      </w:r>
+      <w:proofErr w:type="spellEnd"/>
+      <w:r>
+        <w:t>. Elk element in de lijst stelt een level voor in de tree.</w:t>
       </w:r>
       <w:r>
         <w:t xml:space="preserve"> Dus een lijst met een state en</w:t>
@@ -92,8 +224,21 @@
       <w:r>
         <w:br/>
       </w:r>
-      <w:r>
-        <w:t>Solutionpaths: list of list: een lijst met alle mogelijke oplossingen. De oplossingen bestaan uit een rij aan paths.</w:t>
+      <w:proofErr w:type="spellStart"/>
+      <w:r>
+        <w:t>Solutionpaths</w:t>
+      </w:r>
+      <w:proofErr w:type="spellEnd"/>
+      <w:r>
+        <w:t xml:space="preserve">: list of list: een lijst met alle mogelijke oplossingen. De oplossingen bestaan uit een rij aan </w:t>
+      </w:r>
+      <w:proofErr w:type="spellStart"/>
+      <w:r>
+        <w:t>paths</w:t>
+      </w:r>
+      <w:proofErr w:type="spellEnd"/>
+      <w:r>
+        <w:t>.</w:t>
       </w:r>
       <w:r>
         <w:br/>
@@ -106,17 +251,73 @@
     </w:p>
     <w:p>
       <w:r>
-        <w:t>Een functie waarbij er een lijst wordt gegeven met alle mogelijke states waarbij elke auto maximaal 1 stap is verzet.</w:t>
-      </w:r>
-    </w:p>
-    <w:p>
-      <w:r>
-        <w:t xml:space="preserve">De tree moet gemaakt worden met een functie add to three and is in three. </w:t>
-      </w:r>
-    </w:p>
-    <w:p>
-      <w:r>
-        <w:t>Het hele depth-search algoritme.</w:t>
+        <w:t xml:space="preserve">Een functie waarbij er een lijst wordt gegeven met alle mogelijke </w:t>
+      </w:r>
+      <w:proofErr w:type="spellStart"/>
+      <w:r>
+        <w:t>states</w:t>
+      </w:r>
+      <w:proofErr w:type="spellEnd"/>
+      <w:r>
+        <w:t xml:space="preserve"> waarbij elke auto maximaal 1 stap is verzet.</w:t>
+      </w:r>
+    </w:p>
+    <w:p>
+      <w:r>
+        <w:t xml:space="preserve">De tree moet gemaakt worden met een functie </w:t>
+      </w:r>
+      <w:proofErr w:type="spellStart"/>
+      <w:r>
+        <w:t>add</w:t>
+      </w:r>
+      <w:proofErr w:type="spellEnd"/>
+      <w:r>
+        <w:t xml:space="preserve"> </w:t>
+      </w:r>
+      <w:proofErr w:type="spellStart"/>
+      <w:r>
+        <w:t>to</w:t>
+      </w:r>
+      <w:proofErr w:type="spellEnd"/>
+      <w:r>
+        <w:t xml:space="preserve"> </w:t>
+      </w:r>
+      <w:proofErr w:type="spellStart"/>
+      <w:r>
+        <w:t>three</w:t>
+      </w:r>
+      <w:proofErr w:type="spellEnd"/>
+      <w:r>
+        <w:t xml:space="preserve"> </w:t>
+      </w:r>
+      <w:proofErr w:type="spellStart"/>
+      <w:r>
+        <w:t>and</w:t>
+      </w:r>
+      <w:proofErr w:type="spellEnd"/>
+      <w:r>
+        <w:t xml:space="preserve"> is in </w:t>
+      </w:r>
+      <w:proofErr w:type="spellStart"/>
+      <w:r>
+        <w:t>three</w:t>
+      </w:r>
+      <w:proofErr w:type="spellEnd"/>
+      <w:r>
+        <w:t xml:space="preserve">. </w:t>
+      </w:r>
+    </w:p>
+    <w:p>
+      <w:r>
+        <w:t xml:space="preserve">Het hele </w:t>
+      </w:r>
+      <w:proofErr w:type="spellStart"/>
+      <w:r>
+        <w:t>depth</w:t>
+      </w:r>
+      <w:proofErr w:type="spellEnd"/>
+      <w:r>
+        <w:t>-search algoritme.</w:t>
       </w:r>
     </w:p>
     <w:p>
@@ -143,12 +344,14 @@
       <w:r>
         <w:t xml:space="preserve"> slaan we op in de </w:t>
       </w:r>
+      <w:proofErr w:type="spellStart"/>
       <w:r>
         <w:rPr>
           <w:b/>
         </w:rPr>
         <w:t>archive</w:t>
       </w:r>
+      <w:proofErr w:type="spellEnd"/>
       <w:r>
         <w:t xml:space="preserve">(van de </w:t>
       </w:r>
@@ -227,23 +430,71 @@
     <w:p>
       <w:r>
         <w:lastRenderedPageBreak/>
-        <w:t>Alex: Implement can make move maken. Er voor zorgen dat er bewogen kan worden. De restricties om de functie maken. Kijken naar de mogelijke zetten.</w:t>
-      </w:r>
-    </w:p>
-    <w:p>
-      <w:r>
-        <w:t>Daan: Het depth-first algoritme implementeren in python.</w:t>
-      </w:r>
-    </w:p>
-    <w:p>
-      <w:r>
-        <w:t>Notitie: oorsprong is linker onderhoek!. De coordinaten worden bepaald door het kortste stuk naar de oorsprong</w:t>
+        <w:t xml:space="preserve">Alex: </w:t>
+      </w:r>
+      <w:proofErr w:type="spellStart"/>
+      <w:r>
+        <w:t>Implement</w:t>
+      </w:r>
+      <w:proofErr w:type="spellEnd"/>
+      <w:r>
+        <w:t xml:space="preserve"> </w:t>
+      </w:r>
+      <w:proofErr w:type="spellStart"/>
+      <w:r>
+        <w:t>can</w:t>
+      </w:r>
+      <w:proofErr w:type="spellEnd"/>
+      <w:r>
+        <w:t xml:space="preserve"> make move maken. Er voor zorgen dat er bewogen kan worden. De restricties om de functie maken. Kijken naar de mogelijke zetten.</w:t>
+      </w:r>
+    </w:p>
+    <w:p>
+      <w:r>
+        <w:t xml:space="preserve">Daan: Het </w:t>
+      </w:r>
+      <w:proofErr w:type="spellStart"/>
+      <w:r>
+        <w:t>depth</w:t>
+      </w:r>
+      <w:proofErr w:type="spellEnd"/>
+      <w:r>
+        <w:t>-first algoritme implementeren in python.</w:t>
+      </w:r>
+    </w:p>
+    <w:p>
+      <w:r>
+        <w:t xml:space="preserve">Notitie: oorsprong is linker </w:t>
+      </w:r>
+      <w:proofErr w:type="spellStart"/>
+      <w:r>
+        <w:t>onderhoek</w:t>
+      </w:r>
+      <w:proofErr w:type="spellEnd"/>
+      <w:r>
+        <w:t xml:space="preserve">!. De </w:t>
+      </w:r>
+      <w:proofErr w:type="spellStart"/>
+      <w:r>
+        <w:t>coordinaten</w:t>
+      </w:r>
+      <w:proofErr w:type="spellEnd"/>
+      <w:r>
+        <w:t xml:space="preserve"> worden bepaald door het kortste stuk naar de oorsprong</w:t>
       </w:r>
     </w:p>
     <w:p/>
     <w:p>
       <w:r>
-        <w:t>Mogelijke ideen/gedachten voor optimalisatie om later uit te zoeken:</w:t>
+        <w:t xml:space="preserve">Mogelijke </w:t>
+      </w:r>
+      <w:proofErr w:type="spellStart"/>
+      <w:r>
+        <w:t>ideen</w:t>
+      </w:r>
+      <w:proofErr w:type="spellEnd"/>
+      <w:r>
+        <w:t>/gedachten voor optimalisatie om later uit te zoeken:</w:t>
       </w:r>
     </w:p>
     <w:p>
@@ -279,7 +530,15 @@
         <w:t xml:space="preserve">A; </w:t>
       </w:r>
       <w:r>
-        <w:t>De allmoves functie van Daan maakt en vult een lijst met auto’s elke keer wanneer deze aangeroepen word, dit is niet nodig en kan buiten de functie</w:t>
+        <w:t xml:space="preserve">De </w:t>
+      </w:r>
+      <w:proofErr w:type="spellStart"/>
+      <w:r>
+        <w:t>allmoves</w:t>
+      </w:r>
+      <w:proofErr w:type="spellEnd"/>
+      <w:r>
+        <w:t xml:space="preserve"> functie van Daan maakt en vult een lijst met auto’s elke keer wanneer deze aangeroepen word, dit is niet nodig en kan buiten de functie</w:t>
       </w:r>
       <w:r>
         <w:t xml:space="preserve"> denk ik</w:t>
@@ -294,7 +553,15 @@
         </w:numPr>
       </w:pPr>
       <w:r>
-        <w:t xml:space="preserve">A; Het is me nog niet duidelijk hoe het zit met de opties en wanneer die gecheckd worden of ze </w:t>
+        <w:t xml:space="preserve">A; Het is me nog niet duidelijk hoe het zit met de opties en wanneer die </w:t>
+      </w:r>
+      <w:proofErr w:type="spellStart"/>
+      <w:r>
+        <w:t>gecheckd</w:t>
+      </w:r>
+      <w:proofErr w:type="spellEnd"/>
+      <w:r>
+        <w:t xml:space="preserve"> worden of ze </w:t>
       </w:r>
       <w:r>
         <w:t>een oplossing zijn en of die in de statelist komen of niet.</w:t>
@@ -342,7 +609,215 @@
         </w:numPr>
       </w:pPr>
       <w:r>
-        <w:t>D; Unblock me algorithm solving, kunnen we naar kijken</w:t>
+        <w:t xml:space="preserve">D; </w:t>
+      </w:r>
+      <w:proofErr w:type="spellStart"/>
+      <w:r>
+        <w:t>Unblock</w:t>
+      </w:r>
+      <w:proofErr w:type="spellEnd"/>
+      <w:r>
+        <w:t xml:space="preserve"> me </w:t>
+      </w:r>
+      <w:proofErr w:type="spellStart"/>
+      <w:r>
+        <w:t>algorithm</w:t>
+      </w:r>
+      <w:proofErr w:type="spellEnd"/>
+      <w:r>
+        <w:t xml:space="preserve"> </w:t>
+      </w:r>
+      <w:proofErr w:type="spellStart"/>
+      <w:r>
+        <w:t>solving</w:t>
+      </w:r>
+      <w:proofErr w:type="spellEnd"/>
+      <w:r>
+        <w:t>, kunnen we naar kijken</w:t>
+      </w:r>
+    </w:p>
+    <w:p>
+      <w:pPr>
+        <w:pStyle w:val="Lijstalinea"/>
+        <w:numPr>
+          <w:ilvl w:val="0"/>
+          <w:numId w:val="1"/>
+        </w:numPr>
+      </w:pPr>
+      <w:r>
+        <w:t xml:space="preserve">A; Ik heb de lengte van de </w:t>
+      </w:r>
+      <w:proofErr w:type="spellStart"/>
+      <w:r>
+        <w:t>solutions</w:t>
+      </w:r>
+      <w:proofErr w:type="spellEnd"/>
+      <w:r>
+        <w:t xml:space="preserve"> geprint </w:t>
+      </w:r>
+      <w:r>
+        <w:t xml:space="preserve">om de 30 van de 3100 oplossingen </w:t>
+      </w:r>
+      <w:r>
+        <w:t xml:space="preserve">en de </w:t>
+      </w:r>
+      <w:proofErr w:type="spellStart"/>
+      <w:r>
+        <w:t>korste</w:t>
+      </w:r>
+      <w:proofErr w:type="spellEnd"/>
+      <w:r>
+        <w:t xml:space="preserve"> is 432 ofzo en dan lopen ze op tot 2000 en dan daalt het weer naar 630 ofzo. Maar de eerst toegevoegde oplossing is het kortst en</w:t>
+      </w:r>
+      <w:r>
+        <w:t xml:space="preserve"> daarna worden ze telkens groter en dan weer korter</w:t>
+      </w:r>
+      <w:r>
+        <w:t>, waar komt dit patroon vandaag? Is dit logisch?</w:t>
+      </w:r>
+    </w:p>
+    <w:p>
+      <w:pPr>
+        <w:pStyle w:val="Lijstalinea"/>
+        <w:numPr>
+          <w:ilvl w:val="0"/>
+          <w:numId w:val="1"/>
+        </w:numPr>
+      </w:pPr>
+      <w:r>
+        <w:t xml:space="preserve">A; Profiler deed er 16 seconden over met </w:t>
+      </w:r>
+      <w:proofErr w:type="spellStart"/>
+      <w:r>
+        <w:t>parentOfparent</w:t>
+      </w:r>
+      <w:proofErr w:type="spellEnd"/>
+      <w:r>
+        <w:t xml:space="preserve"> verhaal. En </w:t>
+      </w:r>
+      <w:r>
+        <w:t xml:space="preserve">wanneer de </w:t>
+      </w:r>
+      <w:proofErr w:type="spellStart"/>
+      <w:r>
+        <w:t>childcount</w:t>
+      </w:r>
+      <w:proofErr w:type="spellEnd"/>
+      <w:r>
+        <w:t xml:space="preserve"> methode werd gedaan terwijl voor elke optie alsnog de </w:t>
+      </w:r>
+      <w:proofErr w:type="spellStart"/>
+      <w:r>
+        <w:t>parent</w:t>
+      </w:r>
+      <w:proofErr w:type="spellEnd"/>
+      <w:r>
+        <w:t xml:space="preserve"> werd toegevoegd aan de tree was het totaal: </w:t>
+      </w:r>
+      <w:r>
+        <w:t xml:space="preserve">113 seconden ofzo dacht ik, maar er is ook een zootje </w:t>
+      </w:r>
+      <w:proofErr w:type="spellStart"/>
+      <w:r>
+        <w:t>deepcopy</w:t>
+      </w:r>
+      <w:proofErr w:type="spellEnd"/>
+      <w:r>
+        <w:t xml:space="preserve"> wat erbij komt</w:t>
+      </w:r>
+    </w:p>
+    <w:p>
+      <w:pPr>
+        <w:pStyle w:val="Lijstalinea"/>
+        <w:numPr>
+          <w:ilvl w:val="0"/>
+          <w:numId w:val="1"/>
+        </w:numPr>
+      </w:pPr>
+      <w:r>
+        <w:t xml:space="preserve">A; Profiler deed er 4.748 seconden over met </w:t>
+      </w:r>
+      <w:proofErr w:type="spellStart"/>
+      <w:r>
+        <w:t>bounded</w:t>
+      </w:r>
+      <w:proofErr w:type="spellEnd"/>
+      <w:r>
+        <w:t xml:space="preserve"> DFS. Dit was </w:t>
+      </w:r>
+      <w:r>
+        <w:t xml:space="preserve">wanneer de </w:t>
+      </w:r>
+      <w:proofErr w:type="spellStart"/>
+      <w:r>
+        <w:t>childcount</w:t>
+      </w:r>
+      <w:proofErr w:type="spellEnd"/>
+      <w:r>
+        <w:t xml:space="preserve"> methode werd gedaan terwijl voor elke optie alsnog de </w:t>
+      </w:r>
+      <w:proofErr w:type="spellStart"/>
+      <w:r>
+        <w:t>parent</w:t>
+      </w:r>
+      <w:proofErr w:type="spellEnd"/>
+      <w:r>
+        <w:t xml:space="preserve"> werd toegevoegd aan de tree</w:t>
+      </w:r>
+      <w:r>
+        <w:t>. Zo werd een beste oplossing gevonden van 423.</w:t>
+      </w:r>
+    </w:p>
+    <w:p>
+      <w:pPr>
+        <w:pStyle w:val="Lijstalinea"/>
+        <w:numPr>
+          <w:ilvl w:val="0"/>
+          <w:numId w:val="1"/>
+        </w:numPr>
+      </w:pPr>
+      <w:r>
+        <w:t xml:space="preserve">A; Door 1 teken te veranderen, </w:t>
+      </w:r>
+      <w:proofErr w:type="spellStart"/>
+      <w:r>
+        <w:t>if</w:t>
+      </w:r>
+      <w:proofErr w:type="spellEnd"/>
+      <w:r>
+        <w:t xml:space="preserve"> </w:t>
+      </w:r>
+      <w:proofErr w:type="spellStart"/>
+      <w:r>
+        <w:t>len</w:t>
+      </w:r>
+      <w:proofErr w:type="spellEnd"/>
+      <w:r>
+        <w:t>(</w:t>
+      </w:r>
+      <w:proofErr w:type="spellStart"/>
+      <w:r>
+        <w:t>PATH_TRACKER.path</w:t>
+      </w:r>
+      <w:proofErr w:type="spellEnd"/>
+      <w:r>
+        <w:t xml:space="preserve">) &lt; </w:t>
+      </w:r>
+      <w:proofErr w:type="spellStart"/>
+      <w:r>
+        <w:t>MaxDepth</w:t>
+      </w:r>
+      <w:proofErr w:type="spellEnd"/>
+      <w:r>
+        <w:t xml:space="preserve"> naar &lt;= </w:t>
+      </w:r>
+      <w:proofErr w:type="spellStart"/>
+      <w:r>
+        <w:t>MaxDepth</w:t>
+      </w:r>
+      <w:proofErr w:type="spellEnd"/>
+      <w:r>
+        <w:t xml:space="preserve"> zorgde er ineens voor dat de 423 oplossing niet meer werd gevonden, hoe kan dat?</w:t>
       </w:r>
       <w:bookmarkStart w:id="0" w:name="_GoBack"/>
       <w:bookmarkEnd w:id="0"/>
@@ -1203,7 +1678,7 @@
   <a:extraClrSchemeLst/>
   <a:extLst>
     <a:ext uri="{05A4C25C-085E-4340-85A3-A5531E510DB2}">
-      <thm15:themeFamily xmlns="" xmlns:thm15="http://schemas.microsoft.com/office/thememl/2012/main" name="Office Theme" id="{62F939B6-93AF-4DB8-9C6B-D6C7DFDC589F}" vid="{4A3C46E8-61CC-4603-A589-7422A47A8E4A}"/>
+      <thm15:themeFamily xmlns:thm15="http://schemas.microsoft.com/office/thememl/2012/main" xmlns="" name="Office Theme" id="{62F939B6-93AF-4DB8-9C6B-D6C7DFDC589F}" vid="{4A3C46E8-61CC-4603-A589-7422A47A8E4A}"/>
     </a:ext>
   </a:extLst>
 </a:theme>

</xml_diff>

<commit_message>
Blocking list een zoot toegevoegd en verbetered
</commit_message>
<xml_diff>
--- a/Gezamenlijk/Notulen .docx
+++ b/Gezamenlijk/Notulen .docx
@@ -1,10 +1,10 @@
 
 <file path=word/document.xml><?xml version="1.0" encoding="utf-8"?>
-<w:document xmlns:wpc="http://schemas.microsoft.com/office/word/2010/wordprocessingCanvas" xmlns:mc="http://schemas.openxmlformats.org/markup-compatibility/2006" xmlns:o="urn:schemas-microsoft-com:office:office" xmlns:r="http://schemas.openxmlformats.org/officeDocument/2006/relationships" xmlns:m="http://schemas.openxmlformats.org/officeDocument/2006/math" xmlns:v="urn:schemas-microsoft-com:vml" xmlns:wp14="http://schemas.microsoft.com/office/word/2010/wordprocessingDrawing" xmlns:wp="http://schemas.openxmlformats.org/drawingml/2006/wordprocessingDrawing" xmlns:w10="urn:schemas-microsoft-com:office:word" xmlns:w="http://schemas.openxmlformats.org/wordprocessingml/2006/main" xmlns:w14="http://schemas.microsoft.com/office/word/2010/wordml" xmlns:w15="http://schemas.microsoft.com/office/word/2012/wordml" xmlns:wpg="http://schemas.microsoft.com/office/word/2010/wordprocessingGroup" xmlns:wpi="http://schemas.microsoft.com/office/word/2010/wordprocessingInk" xmlns:wne="http://schemas.microsoft.com/office/word/2006/wordml" xmlns:wps="http://schemas.microsoft.com/office/word/2010/wordprocessingShape" mc:Ignorable="w14 w15 wp14">
+<w:document xmlns:wpc="http://schemas.microsoft.com/office/word/2010/wordprocessingCanvas" xmlns:mc="http://schemas.openxmlformats.org/markup-compatibility/2006" xmlns:o="urn:schemas-microsoft-com:office:office" xmlns:r="http://schemas.openxmlformats.org/officeDocument/2006/relationships" xmlns:m="http://schemas.openxmlformats.org/officeDocument/2006/math" xmlns:v="urn:schemas-microsoft-com:vml" xmlns:wp14="http://schemas.microsoft.com/office/word/2010/wordprocessingDrawing" xmlns:wp="http://schemas.openxmlformats.org/drawingml/2006/wordprocessingDrawing" xmlns:w10="urn:schemas-microsoft-com:office:word" xmlns:w="http://schemas.openxmlformats.org/wordprocessingml/2006/main" xmlns:w14="http://schemas.microsoft.com/office/word/2010/wordml" xmlns:wpg="http://schemas.microsoft.com/office/word/2010/wordprocessingGroup" xmlns:wpi="http://schemas.microsoft.com/office/word/2010/wordprocessingInk" xmlns:wne="http://schemas.microsoft.com/office/word/2006/wordml" xmlns:wps="http://schemas.microsoft.com/office/word/2010/wordprocessingShape" mc:Ignorable="w14 wp14">
   <w:body>
     <w:p>
       <w:pPr>
-        <w:pStyle w:val="Title"/>
+        <w:pStyle w:val="Titel"/>
       </w:pPr>
       <w:r>
         <w:t>Notulen</w:t>
@@ -12,46 +12,55 @@
     </w:p>
     <w:p>
       <w:r>
-        <w:t>16-11-2015</w:t>
-      </w:r>
-    </w:p>
-    <w:p>
-      <w:r>
-        <w:t>Pim Depth first verbeteren zodat dit de optimale  oplossing geeft</w:t>
-      </w:r>
-    </w:p>
-    <w:p>
-      <w:pPr>
-        <w:rPr>
-          <w:lang w:val="en-US"/>
-        </w:rPr>
-      </w:pPr>
-      <w:r>
-        <w:rPr>
-          <w:lang w:val="en-US"/>
-        </w:rPr>
-        <w:t>Alex maakt het breath first algorithme</w:t>
-      </w:r>
-    </w:p>
-    <w:p>
-      <w:pPr>
-        <w:rPr>
-          <w:lang w:val="en-US"/>
-        </w:rPr>
-      </w:pPr>
-      <w:r>
-        <w:rPr>
-          <w:lang w:val="en-US"/>
-        </w:rPr>
-        <w:t>Daan maakt een hash functie</w:t>
+        <w:t>25-11-15</w:t>
+      </w:r>
+    </w:p>
+    <w:p>
+      <w:r>
+        <w:t>Pim deptfirst fixen die wel ooit op de beste kan komen?</w:t>
+      </w:r>
+      <w:r>
+        <w:br/>
+        <w:t>Pim Kleurtjes aan visualizatie</w:t>
+      </w:r>
+      <w:r>
+        <w:br/>
+        <w:t>Daan in losse file functie maken die returned: [ [cars], [state], width, exit]</w:t>
+      </w:r>
+      <w:r>
+        <w:br/>
+        <w:t>Alex: Verder aan kutten</w:t>
+      </w:r>
+      <w:r>
+        <w:br/>
+      </w:r>
+      <w:r>
+        <w:t xml:space="preserve">Onbekend persoon: Simple A* implementeren met als heuristiek hoeveel autos er in de lijn tot de exit in de weg staan. </w:t>
+      </w:r>
+      <w:r>
+        <w:br/>
       </w:r>
       <w:bookmarkStart w:id="0" w:name="_GoBack"/>
       <w:bookmarkEnd w:id="0"/>
-      <w:r>
-        <w:rPr>
-          <w:lang w:val="en-US"/>
-        </w:rPr>
-        <w:t xml:space="preserve"> </w:t>
+    </w:p>
+    <w:p>
+      <w:r>
+        <w:t>16-11-2015</w:t>
+      </w:r>
+    </w:p>
+    <w:p>
+      <w:r>
+        <w:t>Pim Depth first verbeteren zodat dit de optimale  oplossing geeft</w:t>
+      </w:r>
+    </w:p>
+    <w:p>
+      <w:r>
+        <w:t>Alex maakt het breath first algorithme</w:t>
+      </w:r>
+    </w:p>
+    <w:p>
+      <w:r>
+        <w:t xml:space="preserve">Daan maakt een hash functie </w:t>
       </w:r>
     </w:p>
     <w:p>
@@ -165,6 +174,7 @@
     </w:p>
     <w:p>
       <w:r>
+        <w:lastRenderedPageBreak/>
         <w:t>Stack voor de stappen maken. Als de state al geweest is dan pop je de optie.</w:t>
       </w:r>
       <w:r>
@@ -246,7 +256,6 @@
     <w:p/>
     <w:p>
       <w:r>
-        <w:lastRenderedPageBreak/>
         <w:t>30-10-15</w:t>
       </w:r>
     </w:p>
@@ -292,7 +301,7 @@
     </w:p>
     <w:p>
       <w:pPr>
-        <w:pStyle w:val="ListParagraph"/>
+        <w:pStyle w:val="Lijstalinea"/>
         <w:numPr>
           <w:ilvl w:val="0"/>
           <w:numId w:val="1"/>
@@ -313,7 +322,7 @@
     </w:p>
     <w:p>
       <w:pPr>
-        <w:pStyle w:val="ListParagraph"/>
+        <w:pStyle w:val="Lijstalinea"/>
         <w:numPr>
           <w:ilvl w:val="0"/>
           <w:numId w:val="1"/>
@@ -331,7 +340,7 @@
     </w:p>
     <w:p>
       <w:pPr>
-        <w:pStyle w:val="ListParagraph"/>
+        <w:pStyle w:val="Lijstalinea"/>
         <w:numPr>
           <w:ilvl w:val="0"/>
           <w:numId w:val="1"/>
@@ -349,7 +358,7 @@
     </w:p>
     <w:p>
       <w:pPr>
-        <w:pStyle w:val="ListParagraph"/>
+        <w:pStyle w:val="Lijstalinea"/>
         <w:numPr>
           <w:ilvl w:val="0"/>
           <w:numId w:val="1"/>
@@ -364,7 +373,7 @@
     </w:p>
     <w:p>
       <w:pPr>
-        <w:pStyle w:val="ListParagraph"/>
+        <w:pStyle w:val="Lijstalinea"/>
         <w:numPr>
           <w:ilvl w:val="0"/>
           <w:numId w:val="1"/>
@@ -379,7 +388,7 @@
     </w:p>
     <w:p>
       <w:pPr>
-        <w:pStyle w:val="ListParagraph"/>
+        <w:pStyle w:val="Lijstalinea"/>
         <w:numPr>
           <w:ilvl w:val="0"/>
           <w:numId w:val="1"/>
@@ -391,7 +400,7 @@
     </w:p>
     <w:p>
       <w:pPr>
-        <w:pStyle w:val="ListParagraph"/>
+        <w:pStyle w:val="Lijstalinea"/>
         <w:numPr>
           <w:ilvl w:val="0"/>
           <w:numId w:val="1"/>
@@ -415,7 +424,7 @@
     </w:p>
     <w:p>
       <w:pPr>
-        <w:pStyle w:val="ListParagraph"/>
+        <w:pStyle w:val="Lijstalinea"/>
         <w:numPr>
           <w:ilvl w:val="0"/>
           <w:numId w:val="1"/>
@@ -433,7 +442,7 @@
     </w:p>
     <w:p>
       <w:pPr>
-        <w:pStyle w:val="ListParagraph"/>
+        <w:pStyle w:val="Lijstalinea"/>
         <w:numPr>
           <w:ilvl w:val="0"/>
           <w:numId w:val="1"/>
@@ -445,7 +454,7 @@
     </w:p>
     <w:p>
       <w:pPr>
-        <w:pStyle w:val="ListParagraph"/>
+        <w:pStyle w:val="Lijstalinea"/>
         <w:numPr>
           <w:ilvl w:val="0"/>
           <w:numId w:val="1"/>
@@ -466,8 +475,8 @@
 </file>
 
 <file path=word/numbering.xml><?xml version="1.0" encoding="utf-8"?>
-<w:numbering xmlns:wpc="http://schemas.microsoft.com/office/word/2010/wordprocessingCanvas" xmlns:mc="http://schemas.openxmlformats.org/markup-compatibility/2006" xmlns:o="urn:schemas-microsoft-com:office:office" xmlns:r="http://schemas.openxmlformats.org/officeDocument/2006/relationships" xmlns:m="http://schemas.openxmlformats.org/officeDocument/2006/math" xmlns:v="urn:schemas-microsoft-com:vml" xmlns:wp14="http://schemas.microsoft.com/office/word/2010/wordprocessingDrawing" xmlns:wp="http://schemas.openxmlformats.org/drawingml/2006/wordprocessingDrawing" xmlns:w10="urn:schemas-microsoft-com:office:word" xmlns:w="http://schemas.openxmlformats.org/wordprocessingml/2006/main" xmlns:w14="http://schemas.microsoft.com/office/word/2010/wordml" xmlns:w15="http://schemas.microsoft.com/office/word/2012/wordml" xmlns:wpg="http://schemas.microsoft.com/office/word/2010/wordprocessingGroup" xmlns:wpi="http://schemas.microsoft.com/office/word/2010/wordprocessingInk" xmlns:wne="http://schemas.microsoft.com/office/word/2006/wordml" xmlns:wps="http://schemas.microsoft.com/office/word/2010/wordprocessingShape" mc:Ignorable="w14 w15 wp14">
-  <w:abstractNum w:abstractNumId="0" w15:restartNumberingAfterBreak="0">
+<w:numbering xmlns:wpc="http://schemas.microsoft.com/office/word/2010/wordprocessingCanvas" xmlns:mc="http://schemas.openxmlformats.org/markup-compatibility/2006" xmlns:o="urn:schemas-microsoft-com:office:office" xmlns:r="http://schemas.openxmlformats.org/officeDocument/2006/relationships" xmlns:m="http://schemas.openxmlformats.org/officeDocument/2006/math" xmlns:v="urn:schemas-microsoft-com:vml" xmlns:wp14="http://schemas.microsoft.com/office/word/2010/wordprocessingDrawing" xmlns:wp="http://schemas.openxmlformats.org/drawingml/2006/wordprocessingDrawing" xmlns:w10="urn:schemas-microsoft-com:office:word" xmlns:w="http://schemas.openxmlformats.org/wordprocessingml/2006/main" xmlns:w14="http://schemas.microsoft.com/office/word/2010/wordml" xmlns:wpg="http://schemas.microsoft.com/office/word/2010/wordprocessingGroup" xmlns:wpi="http://schemas.microsoft.com/office/word/2010/wordprocessingInk" xmlns:wne="http://schemas.microsoft.com/office/word/2006/wordml" xmlns:wps="http://schemas.microsoft.com/office/word/2010/wordprocessingShape" mc:Ignorable="w14 wp14">
+  <w:abstractNum w:abstractNumId="0">
     <w:nsid w:val="72E6405F"/>
     <w:multiLevelType w:val="hybridMultilevel"/>
     <w:tmpl w:val="7E0400E2"/>
@@ -587,7 +596,7 @@
 </file>
 
 <file path=word/styles.xml><?xml version="1.0" encoding="utf-8"?>
-<w:styles xmlns:mc="http://schemas.openxmlformats.org/markup-compatibility/2006" xmlns:r="http://schemas.openxmlformats.org/officeDocument/2006/relationships" xmlns:w="http://schemas.openxmlformats.org/wordprocessingml/2006/main" xmlns:w14="http://schemas.microsoft.com/office/word/2010/wordml" xmlns:w15="http://schemas.microsoft.com/office/word/2012/wordml" mc:Ignorable="w14 w15">
+<w:styles xmlns:mc="http://schemas.openxmlformats.org/markup-compatibility/2006" xmlns:r="http://schemas.openxmlformats.org/officeDocument/2006/relationships" xmlns:w="http://schemas.openxmlformats.org/wordprocessingml/2006/main" xmlns:w14="http://schemas.microsoft.com/office/word/2010/wordml" mc:Ignorable="w14">
   <w:docDefaults>
     <w:rPrDefault>
       <w:rPr>
@@ -603,390 +612,156 @@
       </w:pPr>
     </w:pPrDefault>
   </w:docDefaults>
-  <w:latentStyles w:defLockedState="0" w:defUIPriority="99" w:defSemiHidden="0" w:defUnhideWhenUsed="0" w:defQFormat="0" w:count="371">
-    <w:lsdException w:name="Normal" w:uiPriority="0" w:qFormat="1"/>
-    <w:lsdException w:name="heading 1" w:uiPriority="9" w:qFormat="1"/>
-    <w:lsdException w:name="heading 2" w:semiHidden="1" w:uiPriority="9" w:unhideWhenUsed="1" w:qFormat="1"/>
-    <w:lsdException w:name="heading 3" w:semiHidden="1" w:uiPriority="9" w:unhideWhenUsed="1" w:qFormat="1"/>
-    <w:lsdException w:name="heading 4" w:semiHidden="1" w:uiPriority="9" w:unhideWhenUsed="1" w:qFormat="1"/>
-    <w:lsdException w:name="heading 5" w:semiHidden="1" w:uiPriority="9" w:unhideWhenUsed="1" w:qFormat="1"/>
-    <w:lsdException w:name="heading 6" w:semiHidden="1" w:uiPriority="9" w:unhideWhenUsed="1" w:qFormat="1"/>
-    <w:lsdException w:name="heading 7" w:semiHidden="1" w:uiPriority="9" w:unhideWhenUsed="1" w:qFormat="1"/>
-    <w:lsdException w:name="heading 8" w:semiHidden="1" w:uiPriority="9" w:unhideWhenUsed="1" w:qFormat="1"/>
-    <w:lsdException w:name="heading 9" w:semiHidden="1" w:uiPriority="9" w:unhideWhenUsed="1" w:qFormat="1"/>
-    <w:lsdException w:name="index 1" w:semiHidden="1" w:unhideWhenUsed="1"/>
-    <w:lsdException w:name="index 2" w:semiHidden="1" w:unhideWhenUsed="1"/>
-    <w:lsdException w:name="index 3" w:semiHidden="1" w:unhideWhenUsed="1"/>
-    <w:lsdException w:name="index 4" w:semiHidden="1" w:unhideWhenUsed="1"/>
-    <w:lsdException w:name="index 5" w:semiHidden="1" w:unhideWhenUsed="1"/>
-    <w:lsdException w:name="index 6" w:semiHidden="1" w:unhideWhenUsed="1"/>
-    <w:lsdException w:name="index 7" w:semiHidden="1" w:unhideWhenUsed="1"/>
-    <w:lsdException w:name="index 8" w:semiHidden="1" w:unhideWhenUsed="1"/>
-    <w:lsdException w:name="index 9" w:semiHidden="1" w:unhideWhenUsed="1"/>
-    <w:lsdException w:name="toc 1" w:semiHidden="1" w:uiPriority="39" w:unhideWhenUsed="1"/>
-    <w:lsdException w:name="toc 2" w:semiHidden="1" w:uiPriority="39" w:unhideWhenUsed="1"/>
-    <w:lsdException w:name="toc 3" w:semiHidden="1" w:uiPriority="39" w:unhideWhenUsed="1"/>
-    <w:lsdException w:name="toc 4" w:semiHidden="1" w:uiPriority="39" w:unhideWhenUsed="1"/>
-    <w:lsdException w:name="toc 5" w:semiHidden="1" w:uiPriority="39" w:unhideWhenUsed="1"/>
-    <w:lsdException w:name="toc 6" w:semiHidden="1" w:uiPriority="39" w:unhideWhenUsed="1"/>
-    <w:lsdException w:name="toc 7" w:semiHidden="1" w:uiPriority="39" w:unhideWhenUsed="1"/>
-    <w:lsdException w:name="toc 8" w:semiHidden="1" w:uiPriority="39" w:unhideWhenUsed="1"/>
-    <w:lsdException w:name="toc 9" w:semiHidden="1" w:uiPriority="39" w:unhideWhenUsed="1"/>
-    <w:lsdException w:name="Normal Indent" w:semiHidden="1" w:unhideWhenUsed="1"/>
-    <w:lsdException w:name="footnote text" w:semiHidden="1" w:unhideWhenUsed="1"/>
-    <w:lsdException w:name="annotation text" w:semiHidden="1" w:unhideWhenUsed="1"/>
-    <w:lsdException w:name="header" w:semiHidden="1" w:unhideWhenUsed="1"/>
-    <w:lsdException w:name="footer" w:semiHidden="1" w:unhideWhenUsed="1"/>
-    <w:lsdException w:name="index heading" w:semiHidden="1" w:unhideWhenUsed="1"/>
-    <w:lsdException w:name="caption" w:semiHidden="1" w:uiPriority="35" w:unhideWhenUsed="1" w:qFormat="1"/>
-    <w:lsdException w:name="table of figures" w:semiHidden="1" w:unhideWhenUsed="1"/>
-    <w:lsdException w:name="envelope address" w:semiHidden="1" w:unhideWhenUsed="1"/>
-    <w:lsdException w:name="envelope return" w:semiHidden="1" w:unhideWhenUsed="1"/>
-    <w:lsdException w:name="footnote reference" w:semiHidden="1" w:unhideWhenUsed="1"/>
-    <w:lsdException w:name="annotation reference" w:semiHidden="1" w:unhideWhenUsed="1"/>
-    <w:lsdException w:name="line number" w:semiHidden="1" w:unhideWhenUsed="1"/>
-    <w:lsdException w:name="page number" w:semiHidden="1" w:unhideWhenUsed="1"/>
-    <w:lsdException w:name="endnote reference" w:semiHidden="1" w:unhideWhenUsed="1"/>
-    <w:lsdException w:name="endnote text" w:semiHidden="1" w:unhideWhenUsed="1"/>
-    <w:lsdException w:name="table of authorities" w:semiHidden="1" w:unhideWhenUsed="1"/>
-    <w:lsdException w:name="macro" w:semiHidden="1" w:unhideWhenUsed="1"/>
-    <w:lsdException w:name="toa heading" w:semiHidden="1" w:unhideWhenUsed="1"/>
-    <w:lsdException w:name="List" w:semiHidden="1" w:unhideWhenUsed="1"/>
-    <w:lsdException w:name="List Bullet" w:semiHidden="1" w:unhideWhenUsed="1"/>
-    <w:lsdException w:name="List Number" w:semiHidden="1" w:unhideWhenUsed="1"/>
-    <w:lsdException w:name="List 2" w:semiHidden="1" w:unhideWhenUsed="1"/>
-    <w:lsdException w:name="List 3" w:semiHidden="1" w:unhideWhenUsed="1"/>
-    <w:lsdException w:name="List 4" w:semiHidden="1" w:unhideWhenUsed="1"/>
-    <w:lsdException w:name="List 5" w:semiHidden="1" w:unhideWhenUsed="1"/>
-    <w:lsdException w:name="List Bullet 2" w:semiHidden="1" w:unhideWhenUsed="1"/>
-    <w:lsdException w:name="List Bullet 3" w:semiHidden="1" w:unhideWhenUsed="1"/>
-    <w:lsdException w:name="List Bullet 4" w:semiHidden="1" w:unhideWhenUsed="1"/>
-    <w:lsdException w:name="List Bullet 5" w:semiHidden="1" w:unhideWhenUsed="1"/>
-    <w:lsdException w:name="List Number 2" w:semiHidden="1" w:unhideWhenUsed="1"/>
-    <w:lsdException w:name="List Number 3" w:semiHidden="1" w:unhideWhenUsed="1"/>
-    <w:lsdException w:name="List Number 4" w:semiHidden="1" w:unhideWhenUsed="1"/>
-    <w:lsdException w:name="List Number 5" w:semiHidden="1" w:unhideWhenUsed="1"/>
-    <w:lsdException w:name="Title" w:uiPriority="10" w:qFormat="1"/>
-    <w:lsdException w:name="Closing" w:semiHidden="1" w:unhideWhenUsed="1"/>
-    <w:lsdException w:name="Signature" w:semiHidden="1" w:unhideWhenUsed="1"/>
-    <w:lsdException w:name="Default Paragraph Font" w:semiHidden="1" w:uiPriority="1" w:unhideWhenUsed="1"/>
-    <w:lsdException w:name="Body Text" w:semiHidden="1" w:unhideWhenUsed="1"/>
-    <w:lsdException w:name="Body Text Indent" w:semiHidden="1" w:unhideWhenUsed="1"/>
-    <w:lsdException w:name="List Continue" w:semiHidden="1" w:unhideWhenUsed="1"/>
-    <w:lsdException w:name="List Continue 2" w:semiHidden="1" w:unhideWhenUsed="1"/>
-    <w:lsdException w:name="List Continue 3" w:semiHidden="1" w:unhideWhenUsed="1"/>
-    <w:lsdException w:name="List Continue 4" w:semiHidden="1" w:unhideWhenUsed="1"/>
-    <w:lsdException w:name="List Continue 5" w:semiHidden="1" w:unhideWhenUsed="1"/>
-    <w:lsdException w:name="Message Header" w:semiHidden="1" w:unhideWhenUsed="1"/>
-    <w:lsdException w:name="Subtitle" w:uiPriority="11" w:qFormat="1"/>
-    <w:lsdException w:name="Salutation" w:semiHidden="1" w:unhideWhenUsed="1"/>
-    <w:lsdException w:name="Date" w:semiHidden="1" w:unhideWhenUsed="1"/>
-    <w:lsdException w:name="Body Text First Indent" w:semiHidden="1" w:unhideWhenUsed="1"/>
-    <w:lsdException w:name="Body Text First Indent 2" w:semiHidden="1" w:unhideWhenUsed="1"/>
-    <w:lsdException w:name="Note Heading" w:semiHidden="1" w:unhideWhenUsed="1"/>
-    <w:lsdException w:name="Body Text 2" w:semiHidden="1" w:unhideWhenUsed="1"/>
-    <w:lsdException w:name="Body Text 3" w:semiHidden="1" w:unhideWhenUsed="1"/>
-    <w:lsdException w:name="Body Text Indent 2" w:semiHidden="1" w:unhideWhenUsed="1"/>
-    <w:lsdException w:name="Body Text Indent 3" w:semiHidden="1" w:unhideWhenUsed="1"/>
-    <w:lsdException w:name="Block Text" w:semiHidden="1" w:unhideWhenUsed="1"/>
-    <w:lsdException w:name="Hyperlink" w:semiHidden="1" w:unhideWhenUsed="1"/>
-    <w:lsdException w:name="FollowedHyperlink" w:semiHidden="1" w:unhideWhenUsed="1"/>
-    <w:lsdException w:name="Strong" w:uiPriority="22" w:qFormat="1"/>
-    <w:lsdException w:name="Emphasis" w:uiPriority="20" w:qFormat="1"/>
-    <w:lsdException w:name="Document Map" w:semiHidden="1" w:unhideWhenUsed="1"/>
-    <w:lsdException w:name="Plain Text" w:semiHidden="1" w:unhideWhenUsed="1"/>
-    <w:lsdException w:name="E-mail Signature" w:semiHidden="1" w:unhideWhenUsed="1"/>
-    <w:lsdException w:name="HTML Top of Form" w:semiHidden="1" w:unhideWhenUsed="1"/>
-    <w:lsdException w:name="HTML Bottom of Form" w:semiHidden="1" w:unhideWhenUsed="1"/>
-    <w:lsdException w:name="Normal (Web)" w:semiHidden="1" w:unhideWhenUsed="1"/>
-    <w:lsdException w:name="HTML Acronym" w:semiHidden="1" w:unhideWhenUsed="1"/>
-    <w:lsdException w:name="HTML Address" w:semiHidden="1" w:unhideWhenUsed="1"/>
-    <w:lsdException w:name="HTML Cite" w:semiHidden="1" w:unhideWhenUsed="1"/>
-    <w:lsdException w:name="HTML Code" w:semiHidden="1" w:unhideWhenUsed="1"/>
-    <w:lsdException w:name="HTML Definition" w:semiHidden="1" w:unhideWhenUsed="1"/>
-    <w:lsdException w:name="HTML Keyboard" w:semiHidden="1" w:unhideWhenUsed="1"/>
-    <w:lsdException w:name="HTML Preformatted" w:semiHidden="1" w:unhideWhenUsed="1"/>
-    <w:lsdException w:name="HTML Sample" w:semiHidden="1" w:unhideWhenUsed="1"/>
-    <w:lsdException w:name="HTML Typewriter" w:semiHidden="1" w:unhideWhenUsed="1"/>
-    <w:lsdException w:name="HTML Variable" w:semiHidden="1" w:unhideWhenUsed="1"/>
-    <w:lsdException w:name="Normal Table" w:semiHidden="1" w:unhideWhenUsed="1"/>
-    <w:lsdException w:name="annotation subject" w:semiHidden="1" w:unhideWhenUsed="1"/>
-    <w:lsdException w:name="No List" w:semiHidden="1" w:unhideWhenUsed="1"/>
-    <w:lsdException w:name="Outline List 1" w:semiHidden="1" w:unhideWhenUsed="1"/>
-    <w:lsdException w:name="Outline List 2" w:semiHidden="1" w:unhideWhenUsed="1"/>
-    <w:lsdException w:name="Outline List 3" w:semiHidden="1" w:unhideWhenUsed="1"/>
-    <w:lsdException w:name="Table Simple 1" w:semiHidden="1" w:unhideWhenUsed="1"/>
-    <w:lsdException w:name="Table Simple 2" w:semiHidden="1" w:unhideWhenUsed="1"/>
-    <w:lsdException w:name="Table Simple 3" w:semiHidden="1" w:unhideWhenUsed="1"/>
-    <w:lsdException w:name="Table Classic 1" w:semiHidden="1" w:unhideWhenUsed="1"/>
-    <w:lsdException w:name="Table Classic 2" w:semiHidden="1" w:unhideWhenUsed="1"/>
-    <w:lsdException w:name="Table Classic 3" w:semiHidden="1" w:unhideWhenUsed="1"/>
-    <w:lsdException w:name="Table Classic 4" w:semiHidden="1" w:unhideWhenUsed="1"/>
-    <w:lsdException w:name="Table Colorful 1" w:semiHidden="1" w:unhideWhenUsed="1"/>
-    <w:lsdException w:name="Table Colorful 2" w:semiHidden="1" w:unhideWhenUsed="1"/>
-    <w:lsdException w:name="Table Colorful 3" w:semiHidden="1" w:unhideWhenUsed="1"/>
-    <w:lsdException w:name="Table Columns 1" w:semiHidden="1" w:unhideWhenUsed="1"/>
-    <w:lsdException w:name="Table Columns 2" w:semiHidden="1" w:unhideWhenUsed="1"/>
-    <w:lsdException w:name="Table Columns 3" w:semiHidden="1" w:unhideWhenUsed="1"/>
-    <w:lsdException w:name="Table Columns 4" w:semiHidden="1" w:unhideWhenUsed="1"/>
-    <w:lsdException w:name="Table Columns 5" w:semiHidden="1" w:unhideWhenUsed="1"/>
-    <w:lsdException w:name="Table Grid 1" w:semiHidden="1" w:unhideWhenUsed="1"/>
-    <w:lsdException w:name="Table Grid 2" w:semiHidden="1" w:unhideWhenUsed="1"/>
-    <w:lsdException w:name="Table Grid 3" w:semiHidden="1" w:unhideWhenUsed="1"/>
-    <w:lsdException w:name="Table Grid 4" w:semiHidden="1" w:unhideWhenUsed="1"/>
-    <w:lsdException w:name="Table Grid 5" w:semiHidden="1" w:unhideWhenUsed="1"/>
-    <w:lsdException w:name="Table Grid 6" w:semiHidden="1" w:unhideWhenUsed="1"/>
-    <w:lsdException w:name="Table Grid 7" w:semiHidden="1" w:unhideWhenUsed="1"/>
-    <w:lsdException w:name="Table Grid 8" w:semiHidden="1" w:unhideWhenUsed="1"/>
-    <w:lsdException w:name="Table List 1" w:semiHidden="1" w:unhideWhenUsed="1"/>
-    <w:lsdException w:name="Table List 2" w:semiHidden="1" w:unhideWhenUsed="1"/>
-    <w:lsdException w:name="Table List 3" w:semiHidden="1" w:unhideWhenUsed="1"/>
-    <w:lsdException w:name="Table List 4" w:semiHidden="1" w:unhideWhenUsed="1"/>
-    <w:lsdException w:name="Table List 5" w:semiHidden="1" w:unhideWhenUsed="1"/>
-    <w:lsdException w:name="Table List 6" w:semiHidden="1" w:unhideWhenUsed="1"/>
-    <w:lsdException w:name="Table List 7" w:semiHidden="1" w:unhideWhenUsed="1"/>
-    <w:lsdException w:name="Table List 8" w:semiHidden="1" w:unhideWhenUsed="1"/>
-    <w:lsdException w:name="Table 3D effects 1" w:semiHidden="1" w:unhideWhenUsed="1"/>
-    <w:lsdException w:name="Table 3D effects 2" w:semiHidden="1" w:unhideWhenUsed="1"/>
-    <w:lsdException w:name="Table 3D effects 3" w:semiHidden="1" w:unhideWhenUsed="1"/>
-    <w:lsdException w:name="Table Contemporary" w:semiHidden="1" w:unhideWhenUsed="1"/>
-    <w:lsdException w:name="Table Elegant" w:semiHidden="1" w:unhideWhenUsed="1"/>
-    <w:lsdException w:name="Table Professional" w:semiHidden="1" w:unhideWhenUsed="1"/>
-    <w:lsdException w:name="Table Subtle 1" w:semiHidden="1" w:unhideWhenUsed="1"/>
-    <w:lsdException w:name="Table Subtle 2" w:semiHidden="1" w:unhideWhenUsed="1"/>
-    <w:lsdException w:name="Table Web 1" w:semiHidden="1" w:unhideWhenUsed="1"/>
-    <w:lsdException w:name="Table Web 2" w:semiHidden="1" w:unhideWhenUsed="1"/>
-    <w:lsdException w:name="Table Web 3" w:semiHidden="1" w:unhideWhenUsed="1"/>
-    <w:lsdException w:name="Balloon Text" w:semiHidden="1" w:unhideWhenUsed="1"/>
-    <w:lsdException w:name="Table Grid" w:uiPriority="39"/>
-    <w:lsdException w:name="Table Theme" w:semiHidden="1" w:unhideWhenUsed="1"/>
-    <w:lsdException w:name="Placeholder Text" w:semiHidden="1"/>
-    <w:lsdException w:name="No Spacing" w:uiPriority="1" w:qFormat="1"/>
-    <w:lsdException w:name="Light Shading" w:uiPriority="60"/>
-    <w:lsdException w:name="Light List" w:uiPriority="61"/>
-    <w:lsdException w:name="Light Grid" w:uiPriority="62"/>
-    <w:lsdException w:name="Medium Shading 1" w:uiPriority="63"/>
-    <w:lsdException w:name="Medium Shading 2" w:uiPriority="64"/>
-    <w:lsdException w:name="Medium List 1" w:uiPriority="65"/>
-    <w:lsdException w:name="Medium List 2" w:uiPriority="66"/>
-    <w:lsdException w:name="Medium Grid 1" w:uiPriority="67"/>
-    <w:lsdException w:name="Medium Grid 2" w:uiPriority="68"/>
-    <w:lsdException w:name="Medium Grid 3" w:uiPriority="69"/>
-    <w:lsdException w:name="Dark List" w:uiPriority="70"/>
-    <w:lsdException w:name="Colorful Shading" w:uiPriority="71"/>
-    <w:lsdException w:name="Colorful List" w:uiPriority="72"/>
-    <w:lsdException w:name="Colorful Grid" w:uiPriority="73"/>
-    <w:lsdException w:name="Light Shading Accent 1" w:uiPriority="60"/>
-    <w:lsdException w:name="Light List Accent 1" w:uiPriority="61"/>
-    <w:lsdException w:name="Light Grid Accent 1" w:uiPriority="62"/>
-    <w:lsdException w:name="Medium Shading 1 Accent 1" w:uiPriority="63"/>
-    <w:lsdException w:name="Medium Shading 2 Accent 1" w:uiPriority="64"/>
-    <w:lsdException w:name="Medium List 1 Accent 1" w:uiPriority="65"/>
-    <w:lsdException w:name="Revision" w:semiHidden="1"/>
-    <w:lsdException w:name="List Paragraph" w:uiPriority="34" w:qFormat="1"/>
-    <w:lsdException w:name="Quote" w:uiPriority="29" w:qFormat="1"/>
-    <w:lsdException w:name="Intense Quote" w:uiPriority="30" w:qFormat="1"/>
-    <w:lsdException w:name="Medium List 2 Accent 1" w:uiPriority="66"/>
-    <w:lsdException w:name="Medium Grid 1 Accent 1" w:uiPriority="67"/>
-    <w:lsdException w:name="Medium Grid 2 Accent 1" w:uiPriority="68"/>
-    <w:lsdException w:name="Medium Grid 3 Accent 1" w:uiPriority="69"/>
-    <w:lsdException w:name="Dark List Accent 1" w:uiPriority="70"/>
-    <w:lsdException w:name="Colorful Shading Accent 1" w:uiPriority="71"/>
-    <w:lsdException w:name="Colorful List Accent 1" w:uiPriority="72"/>
-    <w:lsdException w:name="Colorful Grid Accent 1" w:uiPriority="73"/>
-    <w:lsdException w:name="Light Shading Accent 2" w:uiPriority="60"/>
-    <w:lsdException w:name="Light List Accent 2" w:uiPriority="61"/>
-    <w:lsdException w:name="Light Grid Accent 2" w:uiPriority="62"/>
-    <w:lsdException w:name="Medium Shading 1 Accent 2" w:uiPriority="63"/>
-    <w:lsdException w:name="Medium Shading 2 Accent 2" w:uiPriority="64"/>
-    <w:lsdException w:name="Medium List 1 Accent 2" w:uiPriority="65"/>
-    <w:lsdException w:name="Medium List 2 Accent 2" w:uiPriority="66"/>
-    <w:lsdException w:name="Medium Grid 1 Accent 2" w:uiPriority="67"/>
-    <w:lsdException w:name="Medium Grid 2 Accent 2" w:uiPriority="68"/>
-    <w:lsdException w:name="Medium Grid 3 Accent 2" w:uiPriority="69"/>
-    <w:lsdException w:name="Dark List Accent 2" w:uiPriority="70"/>
-    <w:lsdException w:name="Colorful Shading Accent 2" w:uiPriority="71"/>
-    <w:lsdException w:name="Colorful List Accent 2" w:uiPriority="72"/>
-    <w:lsdException w:name="Colorful Grid Accent 2" w:uiPriority="73"/>
-    <w:lsdException w:name="Light Shading Accent 3" w:uiPriority="60"/>
-    <w:lsdException w:name="Light List Accent 3" w:uiPriority="61"/>
-    <w:lsdException w:name="Light Grid Accent 3" w:uiPriority="62"/>
-    <w:lsdException w:name="Medium Shading 1 Accent 3" w:uiPriority="63"/>
-    <w:lsdException w:name="Medium Shading 2 Accent 3" w:uiPriority="64"/>
-    <w:lsdException w:name="Medium List 1 Accent 3" w:uiPriority="65"/>
-    <w:lsdException w:name="Medium List 2 Accent 3" w:uiPriority="66"/>
-    <w:lsdException w:name="Medium Grid 1 Accent 3" w:uiPriority="67"/>
-    <w:lsdException w:name="Medium Grid 2 Accent 3" w:uiPriority="68"/>
-    <w:lsdException w:name="Medium Grid 3 Accent 3" w:uiPriority="69"/>
-    <w:lsdException w:name="Dark List Accent 3" w:uiPriority="70"/>
-    <w:lsdException w:name="Colorful Shading Accent 3" w:uiPriority="71"/>
-    <w:lsdException w:name="Colorful List Accent 3" w:uiPriority="72"/>
-    <w:lsdException w:name="Colorful Grid Accent 3" w:uiPriority="73"/>
-    <w:lsdException w:name="Light Shading Accent 4" w:uiPriority="60"/>
-    <w:lsdException w:name="Light List Accent 4" w:uiPriority="61"/>
-    <w:lsdException w:name="Light Grid Accent 4" w:uiPriority="62"/>
-    <w:lsdException w:name="Medium Shading 1 Accent 4" w:uiPriority="63"/>
-    <w:lsdException w:name="Medium Shading 2 Accent 4" w:uiPriority="64"/>
-    <w:lsdException w:name="Medium List 1 Accent 4" w:uiPriority="65"/>
-    <w:lsdException w:name="Medium List 2 Accent 4" w:uiPriority="66"/>
-    <w:lsdException w:name="Medium Grid 1 Accent 4" w:uiPriority="67"/>
-    <w:lsdException w:name="Medium Grid 2 Accent 4" w:uiPriority="68"/>
-    <w:lsdException w:name="Medium Grid 3 Accent 4" w:uiPriority="69"/>
-    <w:lsdException w:name="Dark List Accent 4" w:uiPriority="70"/>
-    <w:lsdException w:name="Colorful Shading Accent 4" w:uiPriority="71"/>
-    <w:lsdException w:name="Colorful List Accent 4" w:uiPriority="72"/>
-    <w:lsdException w:name="Colorful Grid Accent 4" w:uiPriority="73"/>
-    <w:lsdException w:name="Light Shading Accent 5" w:uiPriority="60"/>
-    <w:lsdException w:name="Light List Accent 5" w:uiPriority="61"/>
-    <w:lsdException w:name="Light Grid Accent 5" w:uiPriority="62"/>
-    <w:lsdException w:name="Medium Shading 1 Accent 5" w:uiPriority="63"/>
-    <w:lsdException w:name="Medium Shading 2 Accent 5" w:uiPriority="64"/>
-    <w:lsdException w:name="Medium List 1 Accent 5" w:uiPriority="65"/>
-    <w:lsdException w:name="Medium List 2 Accent 5" w:uiPriority="66"/>
-    <w:lsdException w:name="Medium Grid 1 Accent 5" w:uiPriority="67"/>
-    <w:lsdException w:name="Medium Grid 2 Accent 5" w:uiPriority="68"/>
-    <w:lsdException w:name="Medium Grid 3 Accent 5" w:uiPriority="69"/>
-    <w:lsdException w:name="Dark List Accent 5" w:uiPriority="70"/>
-    <w:lsdException w:name="Colorful Shading Accent 5" w:uiPriority="71"/>
-    <w:lsdException w:name="Colorful List Accent 5" w:uiPriority="72"/>
-    <w:lsdException w:name="Colorful Grid Accent 5" w:uiPriority="73"/>
-    <w:lsdException w:name="Light Shading Accent 6" w:uiPriority="60"/>
-    <w:lsdException w:name="Light List Accent 6" w:uiPriority="61"/>
-    <w:lsdException w:name="Light Grid Accent 6" w:uiPriority="62"/>
-    <w:lsdException w:name="Medium Shading 1 Accent 6" w:uiPriority="63"/>
-    <w:lsdException w:name="Medium Shading 2 Accent 6" w:uiPriority="64"/>
-    <w:lsdException w:name="Medium List 1 Accent 6" w:uiPriority="65"/>
-    <w:lsdException w:name="Medium List 2 Accent 6" w:uiPriority="66"/>
-    <w:lsdException w:name="Medium Grid 1 Accent 6" w:uiPriority="67"/>
-    <w:lsdException w:name="Medium Grid 2 Accent 6" w:uiPriority="68"/>
-    <w:lsdException w:name="Medium Grid 3 Accent 6" w:uiPriority="69"/>
-    <w:lsdException w:name="Dark List Accent 6" w:uiPriority="70"/>
-    <w:lsdException w:name="Colorful Shading Accent 6" w:uiPriority="71"/>
-    <w:lsdException w:name="Colorful List Accent 6" w:uiPriority="72"/>
-    <w:lsdException w:name="Colorful Grid Accent 6" w:uiPriority="73"/>
-    <w:lsdException w:name="Subtle Emphasis" w:uiPriority="19" w:qFormat="1"/>
-    <w:lsdException w:name="Intense Emphasis" w:uiPriority="21" w:qFormat="1"/>
-    <w:lsdException w:name="Subtle Reference" w:uiPriority="31" w:qFormat="1"/>
-    <w:lsdException w:name="Intense Reference" w:uiPriority="32" w:qFormat="1"/>
-    <w:lsdException w:name="Book Title" w:uiPriority="33" w:qFormat="1"/>
-    <w:lsdException w:name="Bibliography" w:semiHidden="1" w:uiPriority="37" w:unhideWhenUsed="1"/>
-    <w:lsdException w:name="TOC Heading" w:semiHidden="1" w:uiPriority="39" w:unhideWhenUsed="1" w:qFormat="1"/>
-    <w:lsdException w:name="Plain Table 1" w:uiPriority="41"/>
-    <w:lsdException w:name="Plain Table 2" w:uiPriority="42"/>
-    <w:lsdException w:name="Plain Table 3" w:uiPriority="43"/>
-    <w:lsdException w:name="Plain Table 4" w:uiPriority="44"/>
-    <w:lsdException w:name="Plain Table 5" w:uiPriority="45"/>
-    <w:lsdException w:name="Grid Table Light" w:uiPriority="40"/>
-    <w:lsdException w:name="Grid Table 1 Light" w:uiPriority="46"/>
-    <w:lsdException w:name="Grid Table 2" w:uiPriority="47"/>
-    <w:lsdException w:name="Grid Table 3" w:uiPriority="48"/>
-    <w:lsdException w:name="Grid Table 4" w:uiPriority="49"/>
-    <w:lsdException w:name="Grid Table 5 Dark" w:uiPriority="50"/>
-    <w:lsdException w:name="Grid Table 6 Colorful" w:uiPriority="51"/>
-    <w:lsdException w:name="Grid Table 7 Colorful" w:uiPriority="52"/>
-    <w:lsdException w:name="Grid Table 1 Light Accent 1" w:uiPriority="46"/>
-    <w:lsdException w:name="Grid Table 2 Accent 1" w:uiPriority="47"/>
-    <w:lsdException w:name="Grid Table 3 Accent 1" w:uiPriority="48"/>
-    <w:lsdException w:name="Grid Table 4 Accent 1" w:uiPriority="49"/>
-    <w:lsdException w:name="Grid Table 5 Dark Accent 1" w:uiPriority="50"/>
-    <w:lsdException w:name="Grid Table 6 Colorful Accent 1" w:uiPriority="51"/>
-    <w:lsdException w:name="Grid Table 7 Colorful Accent 1" w:uiPriority="52"/>
-    <w:lsdException w:name="Grid Table 1 Light Accent 2" w:uiPriority="46"/>
-    <w:lsdException w:name="Grid Table 2 Accent 2" w:uiPriority="47"/>
-    <w:lsdException w:name="Grid Table 3 Accent 2" w:uiPriority="48"/>
-    <w:lsdException w:name="Grid Table 4 Accent 2" w:uiPriority="49"/>
-    <w:lsdException w:name="Grid Table 5 Dark Accent 2" w:uiPriority="50"/>
-    <w:lsdException w:name="Grid Table 6 Colorful Accent 2" w:uiPriority="51"/>
-    <w:lsdException w:name="Grid Table 7 Colorful Accent 2" w:uiPriority="52"/>
-    <w:lsdException w:name="Grid Table 1 Light Accent 3" w:uiPriority="46"/>
-    <w:lsdException w:name="Grid Table 2 Accent 3" w:uiPriority="47"/>
-    <w:lsdException w:name="Grid Table 3 Accent 3" w:uiPriority="48"/>
-    <w:lsdException w:name="Grid Table 4 Accent 3" w:uiPriority="49"/>
-    <w:lsdException w:name="Grid Table 5 Dark Accent 3" w:uiPriority="50"/>
-    <w:lsdException w:name="Grid Table 6 Colorful Accent 3" w:uiPriority="51"/>
-    <w:lsdException w:name="Grid Table 7 Colorful Accent 3" w:uiPriority="52"/>
-    <w:lsdException w:name="Grid Table 1 Light Accent 4" w:uiPriority="46"/>
-    <w:lsdException w:name="Grid Table 2 Accent 4" w:uiPriority="47"/>
-    <w:lsdException w:name="Grid Table 3 Accent 4" w:uiPriority="48"/>
-    <w:lsdException w:name="Grid Table 4 Accent 4" w:uiPriority="49"/>
-    <w:lsdException w:name="Grid Table 5 Dark Accent 4" w:uiPriority="50"/>
-    <w:lsdException w:name="Grid Table 6 Colorful Accent 4" w:uiPriority="51"/>
-    <w:lsdException w:name="Grid Table 7 Colorful Accent 4" w:uiPriority="52"/>
-    <w:lsdException w:name="Grid Table 1 Light Accent 5" w:uiPriority="46"/>
-    <w:lsdException w:name="Grid Table 2 Accent 5" w:uiPriority="47"/>
-    <w:lsdException w:name="Grid Table 3 Accent 5" w:uiPriority="48"/>
-    <w:lsdException w:name="Grid Table 4 Accent 5" w:uiPriority="49"/>
-    <w:lsdException w:name="Grid Table 5 Dark Accent 5" w:uiPriority="50"/>
-    <w:lsdException w:name="Grid Table 6 Colorful Accent 5" w:uiPriority="51"/>
-    <w:lsdException w:name="Grid Table 7 Colorful Accent 5" w:uiPriority="52"/>
-    <w:lsdException w:name="Grid Table 1 Light Accent 6" w:uiPriority="46"/>
-    <w:lsdException w:name="Grid Table 2 Accent 6" w:uiPriority="47"/>
-    <w:lsdException w:name="Grid Table 3 Accent 6" w:uiPriority="48"/>
-    <w:lsdException w:name="Grid Table 4 Accent 6" w:uiPriority="49"/>
-    <w:lsdException w:name="Grid Table 5 Dark Accent 6" w:uiPriority="50"/>
-    <w:lsdException w:name="Grid Table 6 Colorful Accent 6" w:uiPriority="51"/>
-    <w:lsdException w:name="Grid Table 7 Colorful Accent 6" w:uiPriority="52"/>
-    <w:lsdException w:name="List Table 1 Light" w:uiPriority="46"/>
-    <w:lsdException w:name="List Table 2" w:uiPriority="47"/>
-    <w:lsdException w:name="List Table 3" w:uiPriority="48"/>
-    <w:lsdException w:name="List Table 4" w:uiPriority="49"/>
-    <w:lsdException w:name="List Table 5 Dark" w:uiPriority="50"/>
-    <w:lsdException w:name="List Table 6 Colorful" w:uiPriority="51"/>
-    <w:lsdException w:name="List Table 7 Colorful" w:uiPriority="52"/>
-    <w:lsdException w:name="List Table 1 Light Accent 1" w:uiPriority="46"/>
-    <w:lsdException w:name="List Table 2 Accent 1" w:uiPriority="47"/>
-    <w:lsdException w:name="List Table 3 Accent 1" w:uiPriority="48"/>
-    <w:lsdException w:name="List Table 4 Accent 1" w:uiPriority="49"/>
-    <w:lsdException w:name="List Table 5 Dark Accent 1" w:uiPriority="50"/>
-    <w:lsdException w:name="List Table 6 Colorful Accent 1" w:uiPriority="51"/>
-    <w:lsdException w:name="List Table 7 Colorful Accent 1" w:uiPriority="52"/>
-    <w:lsdException w:name="List Table 1 Light Accent 2" w:uiPriority="46"/>
-    <w:lsdException w:name="List Table 2 Accent 2" w:uiPriority="47"/>
-    <w:lsdException w:name="List Table 3 Accent 2" w:uiPriority="48"/>
-    <w:lsdException w:name="List Table 4 Accent 2" w:uiPriority="49"/>
-    <w:lsdException w:name="List Table 5 Dark Accent 2" w:uiPriority="50"/>
-    <w:lsdException w:name="List Table 6 Colorful Accent 2" w:uiPriority="51"/>
-    <w:lsdException w:name="List Table 7 Colorful Accent 2" w:uiPriority="52"/>
-    <w:lsdException w:name="List Table 1 Light Accent 3" w:uiPriority="46"/>
-    <w:lsdException w:name="List Table 2 Accent 3" w:uiPriority="47"/>
-    <w:lsdException w:name="List Table 3 Accent 3" w:uiPriority="48"/>
-    <w:lsdException w:name="List Table 4 Accent 3" w:uiPriority="49"/>
-    <w:lsdException w:name="List Table 5 Dark Accent 3" w:uiPriority="50"/>
-    <w:lsdException w:name="List Table 6 Colorful Accent 3" w:uiPriority="51"/>
-    <w:lsdException w:name="List Table 7 Colorful Accent 3" w:uiPriority="52"/>
-    <w:lsdException w:name="List Table 1 Light Accent 4" w:uiPriority="46"/>
-    <w:lsdException w:name="List Table 2 Accent 4" w:uiPriority="47"/>
-    <w:lsdException w:name="List Table 3 Accent 4" w:uiPriority="48"/>
-    <w:lsdException w:name="List Table 4 Accent 4" w:uiPriority="49"/>
-    <w:lsdException w:name="List Table 5 Dark Accent 4" w:uiPriority="50"/>
-    <w:lsdException w:name="List Table 6 Colorful Accent 4" w:uiPriority="51"/>
-    <w:lsdException w:name="List Table 7 Colorful Accent 4" w:uiPriority="52"/>
-    <w:lsdException w:name="List Table 1 Light Accent 5" w:uiPriority="46"/>
-    <w:lsdException w:name="List Table 2 Accent 5" w:uiPriority="47"/>
-    <w:lsdException w:name="List Table 3 Accent 5" w:uiPriority="48"/>
-    <w:lsdException w:name="List Table 4 Accent 5" w:uiPriority="49"/>
-    <w:lsdException w:name="List Table 5 Dark Accent 5" w:uiPriority="50"/>
-    <w:lsdException w:name="List Table 6 Colorful Accent 5" w:uiPriority="51"/>
-    <w:lsdException w:name="List Table 7 Colorful Accent 5" w:uiPriority="52"/>
-    <w:lsdException w:name="List Table 1 Light Accent 6" w:uiPriority="46"/>
-    <w:lsdException w:name="List Table 2 Accent 6" w:uiPriority="47"/>
-    <w:lsdException w:name="List Table 3 Accent 6" w:uiPriority="48"/>
-    <w:lsdException w:name="List Table 4 Accent 6" w:uiPriority="49"/>
-    <w:lsdException w:name="List Table 5 Dark Accent 6" w:uiPriority="50"/>
-    <w:lsdException w:name="List Table 6 Colorful Accent 6" w:uiPriority="51"/>
-    <w:lsdException w:name="List Table 7 Colorful Accent 6" w:uiPriority="52"/>
+  <w:latentStyles w:defLockedState="0" w:defUIPriority="99" w:defSemiHidden="1" w:defUnhideWhenUsed="1" w:defQFormat="0" w:count="267">
+    <w:lsdException w:name="Normal" w:semiHidden="0" w:uiPriority="0" w:unhideWhenUsed="0" w:qFormat="1"/>
+    <w:lsdException w:name="heading 1" w:semiHidden="0" w:uiPriority="9" w:unhideWhenUsed="0" w:qFormat="1"/>
+    <w:lsdException w:name="heading 2" w:uiPriority="9" w:qFormat="1"/>
+    <w:lsdException w:name="heading 3" w:uiPriority="9" w:qFormat="1"/>
+    <w:lsdException w:name="heading 4" w:uiPriority="9" w:qFormat="1"/>
+    <w:lsdException w:name="heading 5" w:uiPriority="9" w:qFormat="1"/>
+    <w:lsdException w:name="heading 6" w:uiPriority="9" w:qFormat="1"/>
+    <w:lsdException w:name="heading 7" w:uiPriority="9" w:qFormat="1"/>
+    <w:lsdException w:name="heading 8" w:uiPriority="9" w:qFormat="1"/>
+    <w:lsdException w:name="heading 9" w:uiPriority="9" w:qFormat="1"/>
+    <w:lsdException w:name="toc 1" w:uiPriority="39"/>
+    <w:lsdException w:name="toc 2" w:uiPriority="39"/>
+    <w:lsdException w:name="toc 3" w:uiPriority="39"/>
+    <w:lsdException w:name="toc 4" w:uiPriority="39"/>
+    <w:lsdException w:name="toc 5" w:uiPriority="39"/>
+    <w:lsdException w:name="toc 6" w:uiPriority="39"/>
+    <w:lsdException w:name="toc 7" w:uiPriority="39"/>
+    <w:lsdException w:name="toc 8" w:uiPriority="39"/>
+    <w:lsdException w:name="toc 9" w:uiPriority="39"/>
+    <w:lsdException w:name="caption" w:uiPriority="35" w:qFormat="1"/>
+    <w:lsdException w:name="Title" w:semiHidden="0" w:uiPriority="10" w:unhideWhenUsed="0" w:qFormat="1"/>
+    <w:lsdException w:name="Default Paragraph Font" w:uiPriority="1"/>
+    <w:lsdException w:name="Subtitle" w:semiHidden="0" w:uiPriority="11" w:unhideWhenUsed="0" w:qFormat="1"/>
+    <w:lsdException w:name="Strong" w:semiHidden="0" w:uiPriority="22" w:unhideWhenUsed="0" w:qFormat="1"/>
+    <w:lsdException w:name="Emphasis" w:semiHidden="0" w:uiPriority="20" w:unhideWhenUsed="0" w:qFormat="1"/>
+    <w:lsdException w:name="Table Grid" w:semiHidden="0" w:uiPriority="39" w:unhideWhenUsed="0"/>
+    <w:lsdException w:name="Placeholder Text" w:unhideWhenUsed="0"/>
+    <w:lsdException w:name="No Spacing" w:semiHidden="0" w:uiPriority="1" w:unhideWhenUsed="0" w:qFormat="1"/>
+    <w:lsdException w:name="Light Shading" w:semiHidden="0" w:uiPriority="60" w:unhideWhenUsed="0"/>
+    <w:lsdException w:name="Light List" w:semiHidden="0" w:uiPriority="61" w:unhideWhenUsed="0"/>
+    <w:lsdException w:name="Light Grid" w:semiHidden="0" w:uiPriority="62" w:unhideWhenUsed="0"/>
+    <w:lsdException w:name="Medium Shading 1" w:semiHidden="0" w:uiPriority="63" w:unhideWhenUsed="0"/>
+    <w:lsdException w:name="Medium Shading 2" w:semiHidden="0" w:uiPriority="64" w:unhideWhenUsed="0"/>
+    <w:lsdException w:name="Medium List 1" w:semiHidden="0" w:uiPriority="65" w:unhideWhenUsed="0"/>
+    <w:lsdException w:name="Medium List 2" w:semiHidden="0" w:uiPriority="66" w:unhideWhenUsed="0"/>
+    <w:lsdException w:name="Medium Grid 1" w:semiHidden="0" w:uiPriority="67" w:unhideWhenUsed="0"/>
+    <w:lsdException w:name="Medium Grid 2" w:semiHidden="0" w:uiPriority="68" w:unhideWhenUsed="0"/>
+    <w:lsdException w:name="Medium Grid 3" w:semiHidden="0" w:uiPriority="69" w:unhideWhenUsed="0"/>
+    <w:lsdException w:name="Dark List" w:semiHidden="0" w:uiPriority="70" w:unhideWhenUsed="0"/>
+    <w:lsdException w:name="Colorful Shading" w:semiHidden="0" w:uiPriority="71" w:unhideWhenUsed="0"/>
+    <w:lsdException w:name="Colorful List" w:semiHidden="0" w:uiPriority="72" w:unhideWhenUsed="0"/>
+    <w:lsdException w:name="Colorful Grid" w:semiHidden="0" w:uiPriority="73" w:unhideWhenUsed="0"/>
+    <w:lsdException w:name="Light Shading Accent 1" w:semiHidden="0" w:uiPriority="60" w:unhideWhenUsed="0"/>
+    <w:lsdException w:name="Light List Accent 1" w:semiHidden="0" w:uiPriority="61" w:unhideWhenUsed="0"/>
+    <w:lsdException w:name="Light Grid Accent 1" w:semiHidden="0" w:uiPriority="62" w:unhideWhenUsed="0"/>
+    <w:lsdException w:name="Medium Shading 1 Accent 1" w:semiHidden="0" w:uiPriority="63" w:unhideWhenUsed="0"/>
+    <w:lsdException w:name="Medium Shading 2 Accent 1" w:semiHidden="0" w:uiPriority="64" w:unhideWhenUsed="0"/>
+    <w:lsdException w:name="Medium List 1 Accent 1" w:semiHidden="0" w:uiPriority="65" w:unhideWhenUsed="0"/>
+    <w:lsdException w:name="Revision" w:unhideWhenUsed="0"/>
+    <w:lsdException w:name="List Paragraph" w:semiHidden="0" w:uiPriority="34" w:unhideWhenUsed="0" w:qFormat="1"/>
+    <w:lsdException w:name="Quote" w:semiHidden="0" w:uiPriority="29" w:unhideWhenUsed="0" w:qFormat="1"/>
+    <w:lsdException w:name="Intense Quote" w:semiHidden="0" w:uiPriority="30" w:unhideWhenUsed="0" w:qFormat="1"/>
+    <w:lsdException w:name="Medium List 2 Accent 1" w:semiHidden="0" w:uiPriority="66" w:unhideWhenUsed="0"/>
+    <w:lsdException w:name="Medium Grid 1 Accent 1" w:semiHidden="0" w:uiPriority="67" w:unhideWhenUsed="0"/>
+    <w:lsdException w:name="Medium Grid 2 Accent 1" w:semiHidden="0" w:uiPriority="68" w:unhideWhenUsed="0"/>
+    <w:lsdException w:name="Medium Grid 3 Accent 1" w:semiHidden="0" w:uiPriority="69" w:unhideWhenUsed="0"/>
+    <w:lsdException w:name="Dark List Accent 1" w:semiHidden="0" w:uiPriority="70" w:unhideWhenUsed="0"/>
+    <w:lsdException w:name="Colorful Shading Accent 1" w:semiHidden="0" w:uiPriority="71" w:unhideWhenUsed="0"/>
+    <w:lsdException w:name="Colorful List Accent 1" w:semiHidden="0" w:uiPriority="72" w:unhideWhenUsed="0"/>
+    <w:lsdException w:name="Colorful Grid Accent 1" w:semiHidden="0" w:uiPriority="73" w:unhideWhenUsed="0"/>
+    <w:lsdException w:name="Light Shading Accent 2" w:semiHidden="0" w:uiPriority="60" w:unhideWhenUsed="0"/>
+    <w:lsdException w:name="Light List Accent 2" w:semiHidden="0" w:uiPriority="61" w:unhideWhenUsed="0"/>
+    <w:lsdException w:name="Light Grid Accent 2" w:semiHidden="0" w:uiPriority="62" w:unhideWhenUsed="0"/>
+    <w:lsdException w:name="Medium Shading 1 Accent 2" w:semiHidden="0" w:uiPriority="63" w:unhideWhenUsed="0"/>
+    <w:lsdException w:name="Medium Shading 2 Accent 2" w:semiHidden="0" w:uiPriority="64" w:unhideWhenUsed="0"/>
+    <w:lsdException w:name="Medium List 1 Accent 2" w:semiHidden="0" w:uiPriority="65" w:unhideWhenUsed="0"/>
+    <w:lsdException w:name="Medium List 2 Accent 2" w:semiHidden="0" w:uiPriority="66" w:unhideWhenUsed="0"/>
+    <w:lsdException w:name="Medium Grid 1 Accent 2" w:semiHidden="0" w:uiPriority="67" w:unhideWhenUsed="0"/>
+    <w:lsdException w:name="Medium Grid 2 Accent 2" w:semiHidden="0" w:uiPriority="68" w:unhideWhenUsed="0"/>
+    <w:lsdException w:name="Medium Grid 3 Accent 2" w:semiHidden="0" w:uiPriority="69" w:unhideWhenUsed="0"/>
+    <w:lsdException w:name="Dark List Accent 2" w:semiHidden="0" w:uiPriority="70" w:unhideWhenUsed="0"/>
+    <w:lsdException w:name="Colorful Shading Accent 2" w:semiHidden="0" w:uiPriority="71" w:unhideWhenUsed="0"/>
+    <w:lsdException w:name="Colorful List Accent 2" w:semiHidden="0" w:uiPriority="72" w:unhideWhenUsed="0"/>
+    <w:lsdException w:name="Colorful Grid Accent 2" w:semiHidden="0" w:uiPriority="73" w:unhideWhenUsed="0"/>
+    <w:lsdException w:name="Light Shading Accent 3" w:semiHidden="0" w:uiPriority="60" w:unhideWhenUsed="0"/>
+    <w:lsdException w:name="Light List Accent 3" w:semiHidden="0" w:uiPriority="61" w:unhideWhenUsed="0"/>
+    <w:lsdException w:name="Light Grid Accent 3" w:semiHidden="0" w:uiPriority="62" w:unhideWhenUsed="0"/>
+    <w:lsdException w:name="Medium Shading 1 Accent 3" w:semiHidden="0" w:uiPriority="63" w:unhideWhenUsed="0"/>
+    <w:lsdException w:name="Medium Shading 2 Accent 3" w:semiHidden="0" w:uiPriority="64" w:unhideWhenUsed="0"/>
+    <w:lsdException w:name="Medium List 1 Accent 3" w:semiHidden="0" w:uiPriority="65" w:unhideWhenUsed="0"/>
+    <w:lsdException w:name="Medium List 2 Accent 3" w:semiHidden="0" w:uiPriority="66" w:unhideWhenUsed="0"/>
+    <w:lsdException w:name="Medium Grid 1 Accent 3" w:semiHidden="0" w:uiPriority="67" w:unhideWhenUsed="0"/>
+    <w:lsdException w:name="Medium Grid 2 Accent 3" w:semiHidden="0" w:uiPriority="68" w:unhideWhenUsed="0"/>
+    <w:lsdException w:name="Medium Grid 3 Accent 3" w:semiHidden="0" w:uiPriority="69" w:unhideWhenUsed="0"/>
+    <w:lsdException w:name="Dark List Accent 3" w:semiHidden="0" w:uiPriority="70" w:unhideWhenUsed="0"/>
+    <w:lsdException w:name="Colorful Shading Accent 3" w:semiHidden="0" w:uiPriority="71" w:unhideWhenUsed="0"/>
+    <w:lsdException w:name="Colorful List Accent 3" w:semiHidden="0" w:uiPriority="72" w:unhideWhenUsed="0"/>
+    <w:lsdException w:name="Colorful Grid Accent 3" w:semiHidden="0" w:uiPriority="73" w:unhideWhenUsed="0"/>
+    <w:lsdException w:name="Light Shading Accent 4" w:semiHidden="0" w:uiPriority="60" w:unhideWhenUsed="0"/>
+    <w:lsdException w:name="Light List Accent 4" w:semiHidden="0" w:uiPriority="61" w:unhideWhenUsed="0"/>
+    <w:lsdException w:name="Light Grid Accent 4" w:semiHidden="0" w:uiPriority="62" w:unhideWhenUsed="0"/>
+    <w:lsdException w:name="Medium Shading 1 Accent 4" w:semiHidden="0" w:uiPriority="63" w:unhideWhenUsed="0"/>
+    <w:lsdException w:name="Medium Shading 2 Accent 4" w:semiHidden="0" w:uiPriority="64" w:unhideWhenUsed="0"/>
+    <w:lsdException w:name="Medium List 1 Accent 4" w:semiHidden="0" w:uiPriority="65" w:unhideWhenUsed="0"/>
+    <w:lsdException w:name="Medium List 2 Accent 4" w:semiHidden="0" w:uiPriority="66" w:unhideWhenUsed="0"/>
+    <w:lsdException w:name="Medium Grid 1 Accent 4" w:semiHidden="0" w:uiPriority="67" w:unhideWhenUsed="0"/>
+    <w:lsdException w:name="Medium Grid 2 Accent 4" w:semiHidden="0" w:uiPriority="68" w:unhideWhenUsed="0"/>
+    <w:lsdException w:name="Medium Grid 3 Accent 4" w:semiHidden="0" w:uiPriority="69" w:unhideWhenUsed="0"/>
+    <w:lsdException w:name="Dark List Accent 4" w:semiHidden="0" w:uiPriority="70" w:unhideWhenUsed="0"/>
+    <w:lsdException w:name="Colorful Shading Accent 4" w:semiHidden="0" w:uiPriority="71" w:unhideWhenUsed="0"/>
+    <w:lsdException w:name="Colorful List Accent 4" w:semiHidden="0" w:uiPriority="72" w:unhideWhenUsed="0"/>
+    <w:lsdException w:name="Colorful Grid Accent 4" w:semiHidden="0" w:uiPriority="73" w:unhideWhenUsed="0"/>
+    <w:lsdException w:name="Light Shading Accent 5" w:semiHidden="0" w:uiPriority="60" w:unhideWhenUsed="0"/>
+    <w:lsdException w:name="Light List Accent 5" w:semiHidden="0" w:uiPriority="61" w:unhideWhenUsed="0"/>
+    <w:lsdException w:name="Light Grid Accent 5" w:semiHidden="0" w:uiPriority="62" w:unhideWhenUsed="0"/>
+    <w:lsdException w:name="Medium Shading 1 Accent 5" w:semiHidden="0" w:uiPriority="63" w:unhideWhenUsed="0"/>
+    <w:lsdException w:name="Medium Shading 2 Accent 5" w:semiHidden="0" w:uiPriority="64" w:unhideWhenUsed="0"/>
+    <w:lsdException w:name="Medium List 1 Accent 5" w:semiHidden="0" w:uiPriority="65" w:unhideWhenUsed="0"/>
+    <w:lsdException w:name="Medium List 2 Accent 5" w:semiHidden="0" w:uiPriority="66" w:unhideWhenUsed="0"/>
+    <w:lsdException w:name="Medium Grid 1 Accent 5" w:semiHidden="0" w:uiPriority="67" w:unhideWhenUsed="0"/>
+    <w:lsdException w:name="Medium Grid 2 Accent 5" w:semiHidden="0" w:uiPriority="68" w:unhideWhenUsed="0"/>
+    <w:lsdException w:name="Medium Grid 3 Accent 5" w:semiHidden="0" w:uiPriority="69" w:unhideWhenUsed="0"/>
+    <w:lsdException w:name="Dark List Accent 5" w:semiHidden="0" w:uiPriority="70" w:unhideWhenUsed="0"/>
+    <w:lsdException w:name="Colorful Shading Accent 5" w:semiHidden="0" w:uiPriority="71" w:unhideWhenUsed="0"/>
+    <w:lsdException w:name="Colorful List Accent 5" w:semiHidden="0" w:uiPriority="72" w:unhideWhenUsed="0"/>
+    <w:lsdException w:name="Colorful Grid Accent 5" w:semiHidden="0" w:uiPriority="73" w:unhideWhenUsed="0"/>
+    <w:lsdException w:name="Light Shading Accent 6" w:semiHidden="0" w:uiPriority="60" w:unhideWhenUsed="0"/>
+    <w:lsdException w:name="Light List Accent 6" w:semiHidden="0" w:uiPriority="61" w:unhideWhenUsed="0"/>
+    <w:lsdException w:name="Light Grid Accent 6" w:semiHidden="0" w:uiPriority="62" w:unhideWhenUsed="0"/>
+    <w:lsdException w:name="Medium Shading 1 Accent 6" w:semiHidden="0" w:uiPriority="63" w:unhideWhenUsed="0"/>
+    <w:lsdException w:name="Medium Shading 2 Accent 6" w:semiHidden="0" w:uiPriority="64" w:unhideWhenUsed="0"/>
+    <w:lsdException w:name="Medium List 1 Accent 6" w:semiHidden="0" w:uiPriority="65" w:unhideWhenUsed="0"/>
+    <w:lsdException w:name="Medium List 2 Accent 6" w:semiHidden="0" w:uiPriority="66" w:unhideWhenUsed="0"/>
+    <w:lsdException w:name="Medium Grid 1 Accent 6" w:semiHidden="0" w:uiPriority="67" w:unhideWhenUsed="0"/>
+    <w:lsdException w:name="Medium Grid 2 Accent 6" w:semiHidden="0" w:uiPriority="68" w:unhideWhenUsed="0"/>
+    <w:lsdException w:name="Medium Grid 3 Accent 6" w:semiHidden="0" w:uiPriority="69" w:unhideWhenUsed="0"/>
+    <w:lsdException w:name="Dark List Accent 6" w:semiHidden="0" w:uiPriority="70" w:unhideWhenUsed="0"/>
+    <w:lsdException w:name="Colorful Shading Accent 6" w:semiHidden="0" w:uiPriority="71" w:unhideWhenUsed="0"/>
+    <w:lsdException w:name="Colorful List Accent 6" w:semiHidden="0" w:uiPriority="72" w:unhideWhenUsed="0"/>
+    <w:lsdException w:name="Colorful Grid Accent 6" w:semiHidden="0" w:uiPriority="73" w:unhideWhenUsed="0"/>
+    <w:lsdException w:name="Subtle Emphasis" w:semiHidden="0" w:uiPriority="19" w:unhideWhenUsed="0" w:qFormat="1"/>
+    <w:lsdException w:name="Intense Emphasis" w:semiHidden="0" w:uiPriority="21" w:unhideWhenUsed="0" w:qFormat="1"/>
+    <w:lsdException w:name="Subtle Reference" w:semiHidden="0" w:uiPriority="31" w:unhideWhenUsed="0" w:qFormat="1"/>
+    <w:lsdException w:name="Intense Reference" w:semiHidden="0" w:uiPriority="32" w:unhideWhenUsed="0" w:qFormat="1"/>
+    <w:lsdException w:name="Book Title" w:semiHidden="0" w:uiPriority="33" w:unhideWhenUsed="0" w:qFormat="1"/>
+    <w:lsdException w:name="Bibliography" w:uiPriority="37"/>
+    <w:lsdException w:name="TOC Heading" w:uiPriority="39" w:qFormat="1"/>
   </w:latentStyles>
-  <w:style w:type="paragraph" w:default="1" w:styleId="Normal">
+  <w:style w:type="paragraph" w:default="1" w:styleId="Standaard">
     <w:name w:val="Normal"/>
     <w:qFormat/>
   </w:style>
-  <w:style w:type="character" w:default="1" w:styleId="DefaultParagraphFont">
+  <w:style w:type="character" w:default="1" w:styleId="Standaardalinea-lettertype">
     <w:name w:val="Default Paragraph Font"/>
     <w:uiPriority w:val="1"/>
     <w:semiHidden/>
     <w:unhideWhenUsed/>
   </w:style>
-  <w:style w:type="table" w:default="1" w:styleId="TableNormal">
+  <w:style w:type="table" w:default="1" w:styleId="Standaardtabel">
     <w:name w:val="Normal Table"/>
     <w:uiPriority w:val="99"/>
     <w:semiHidden/>
@@ -1001,17 +776,17 @@
       </w:tblCellMar>
     </w:tblPr>
   </w:style>
-  <w:style w:type="numbering" w:default="1" w:styleId="NoList">
+  <w:style w:type="numbering" w:default="1" w:styleId="Geenlijst">
     <w:name w:val="No List"/>
     <w:uiPriority w:val="99"/>
     <w:semiHidden/>
     <w:unhideWhenUsed/>
   </w:style>
-  <w:style w:type="paragraph" w:styleId="Title">
+  <w:style w:type="paragraph" w:styleId="Titel">
     <w:name w:val="Title"/>
-    <w:basedOn w:val="Normal"/>
-    <w:next w:val="Normal"/>
-    <w:link w:val="TitleChar"/>
+    <w:basedOn w:val="Standaard"/>
+    <w:next w:val="Standaard"/>
+    <w:link w:val="TitelChar"/>
     <w:uiPriority w:val="10"/>
     <w:qFormat/>
     <w:rsid w:val="001D7B3E"/>
@@ -1027,10 +802,10 @@
       <w:szCs w:val="56"/>
     </w:rPr>
   </w:style>
-  <w:style w:type="character" w:customStyle="1" w:styleId="TitleChar">
-    <w:name w:val="Title Char"/>
-    <w:basedOn w:val="DefaultParagraphFont"/>
-    <w:link w:val="Title"/>
+  <w:style w:type="character" w:customStyle="1" w:styleId="TitelChar">
+    <w:name w:val="Titel Char"/>
+    <w:basedOn w:val="Standaardalinea-lettertype"/>
+    <w:link w:val="Titel"/>
     <w:uiPriority w:val="10"/>
     <w:rsid w:val="001D7B3E"/>
     <w:rPr>
@@ -1041,9 +816,244 @@
       <w:szCs w:val="56"/>
     </w:rPr>
   </w:style>
-  <w:style w:type="paragraph" w:styleId="ListParagraph">
+  <w:style w:type="paragraph" w:styleId="Lijstalinea">
     <w:name w:val="List Paragraph"/>
-    <w:basedOn w:val="Normal"/>
+    <w:basedOn w:val="Standaard"/>
+    <w:uiPriority w:val="34"/>
+    <w:qFormat/>
+    <w:rsid w:val="00DB22D5"/>
+    <w:pPr>
+      <w:ind w:left="720"/>
+      <w:contextualSpacing/>
+    </w:pPr>
+  </w:style>
+</w:styles>
+</file>
+
+<file path=word/stylesWithEffects.xml><?xml version="1.0" encoding="utf-8"?>
+<w:styles xmlns:wpc="http://schemas.microsoft.com/office/word/2010/wordprocessingCanvas" xmlns:mc="http://schemas.openxmlformats.org/markup-compatibility/2006" xmlns:o="urn:schemas-microsoft-com:office:office" xmlns:r="http://schemas.openxmlformats.org/officeDocument/2006/relationships" xmlns:m="http://schemas.openxmlformats.org/officeDocument/2006/math" xmlns:v="urn:schemas-microsoft-com:vml" xmlns:wp14="http://schemas.microsoft.com/office/word/2010/wordprocessingDrawing" xmlns:wp="http://schemas.openxmlformats.org/drawingml/2006/wordprocessingDrawing" xmlns:w10="urn:schemas-microsoft-com:office:word" xmlns:w="http://schemas.openxmlformats.org/wordprocessingml/2006/main" xmlns:w14="http://schemas.microsoft.com/office/word/2010/wordml" xmlns:wpg="http://schemas.microsoft.com/office/word/2010/wordprocessingGroup" xmlns:wpi="http://schemas.microsoft.com/office/word/2010/wordprocessingInk" xmlns:wne="http://schemas.microsoft.com/office/word/2006/wordml" xmlns:wps="http://schemas.microsoft.com/office/word/2010/wordprocessingShape" mc:Ignorable="w14 wp14">
+  <w:docDefaults>
+    <w:rPrDefault>
+      <w:rPr>
+        <w:rFonts w:asciiTheme="minorHAnsi" w:eastAsiaTheme="minorHAnsi" w:hAnsiTheme="minorHAnsi" w:cstheme="minorBidi"/>
+        <w:sz w:val="22"/>
+        <w:szCs w:val="22"/>
+        <w:lang w:val="nl-NL" w:eastAsia="en-US" w:bidi="ar-SA"/>
+      </w:rPr>
+    </w:rPrDefault>
+    <w:pPrDefault>
+      <w:pPr>
+        <w:spacing w:after="160" w:line="259" w:lineRule="auto"/>
+      </w:pPr>
+    </w:pPrDefault>
+  </w:docDefaults>
+  <w:latentStyles w:defLockedState="0" w:defUIPriority="99" w:defSemiHidden="1" w:defUnhideWhenUsed="1" w:defQFormat="0" w:count="267">
+    <w:lsdException w:name="Normal" w:semiHidden="0" w:uiPriority="0" w:unhideWhenUsed="0" w:qFormat="1"/>
+    <w:lsdException w:name="heading 1" w:semiHidden="0" w:uiPriority="9" w:unhideWhenUsed="0" w:qFormat="1"/>
+    <w:lsdException w:name="heading 2" w:uiPriority="9" w:qFormat="1"/>
+    <w:lsdException w:name="heading 3" w:uiPriority="9" w:qFormat="1"/>
+    <w:lsdException w:name="heading 4" w:uiPriority="9" w:qFormat="1"/>
+    <w:lsdException w:name="heading 5" w:uiPriority="9" w:qFormat="1"/>
+    <w:lsdException w:name="heading 6" w:uiPriority="9" w:qFormat="1"/>
+    <w:lsdException w:name="heading 7" w:uiPriority="9" w:qFormat="1"/>
+    <w:lsdException w:name="heading 8" w:uiPriority="9" w:qFormat="1"/>
+    <w:lsdException w:name="heading 9" w:uiPriority="9" w:qFormat="1"/>
+    <w:lsdException w:name="toc 1" w:uiPriority="39"/>
+    <w:lsdException w:name="toc 2" w:uiPriority="39"/>
+    <w:lsdException w:name="toc 3" w:uiPriority="39"/>
+    <w:lsdException w:name="toc 4" w:uiPriority="39"/>
+    <w:lsdException w:name="toc 5" w:uiPriority="39"/>
+    <w:lsdException w:name="toc 6" w:uiPriority="39"/>
+    <w:lsdException w:name="toc 7" w:uiPriority="39"/>
+    <w:lsdException w:name="toc 8" w:uiPriority="39"/>
+    <w:lsdException w:name="toc 9" w:uiPriority="39"/>
+    <w:lsdException w:name="caption" w:uiPriority="35" w:qFormat="1"/>
+    <w:lsdException w:name="Title" w:semiHidden="0" w:uiPriority="10" w:unhideWhenUsed="0" w:qFormat="1"/>
+    <w:lsdException w:name="Default Paragraph Font" w:uiPriority="1"/>
+    <w:lsdException w:name="Subtitle" w:semiHidden="0" w:uiPriority="11" w:unhideWhenUsed="0" w:qFormat="1"/>
+    <w:lsdException w:name="Strong" w:semiHidden="0" w:uiPriority="22" w:unhideWhenUsed="0" w:qFormat="1"/>
+    <w:lsdException w:name="Emphasis" w:semiHidden="0" w:uiPriority="20" w:unhideWhenUsed="0" w:qFormat="1"/>
+    <w:lsdException w:name="Table Grid" w:semiHidden="0" w:uiPriority="39" w:unhideWhenUsed="0"/>
+    <w:lsdException w:name="Placeholder Text" w:unhideWhenUsed="0"/>
+    <w:lsdException w:name="No Spacing" w:semiHidden="0" w:uiPriority="1" w:unhideWhenUsed="0" w:qFormat="1"/>
+    <w:lsdException w:name="Light Shading" w:semiHidden="0" w:uiPriority="60" w:unhideWhenUsed="0"/>
+    <w:lsdException w:name="Light List" w:semiHidden="0" w:uiPriority="61" w:unhideWhenUsed="0"/>
+    <w:lsdException w:name="Light Grid" w:semiHidden="0" w:uiPriority="62" w:unhideWhenUsed="0"/>
+    <w:lsdException w:name="Medium Shading 1" w:semiHidden="0" w:uiPriority="63" w:unhideWhenUsed="0"/>
+    <w:lsdException w:name="Medium Shading 2" w:semiHidden="0" w:uiPriority="64" w:unhideWhenUsed="0"/>
+    <w:lsdException w:name="Medium List 1" w:semiHidden="0" w:uiPriority="65" w:unhideWhenUsed="0"/>
+    <w:lsdException w:name="Medium List 2" w:semiHidden="0" w:uiPriority="66" w:unhideWhenUsed="0"/>
+    <w:lsdException w:name="Medium Grid 1" w:semiHidden="0" w:uiPriority="67" w:unhideWhenUsed="0"/>
+    <w:lsdException w:name="Medium Grid 2" w:semiHidden="0" w:uiPriority="68" w:unhideWhenUsed="0"/>
+    <w:lsdException w:name="Medium Grid 3" w:semiHidden="0" w:uiPriority="69" w:unhideWhenUsed="0"/>
+    <w:lsdException w:name="Dark List" w:semiHidden="0" w:uiPriority="70" w:unhideWhenUsed="0"/>
+    <w:lsdException w:name="Colorful Shading" w:semiHidden="0" w:uiPriority="71" w:unhideWhenUsed="0"/>
+    <w:lsdException w:name="Colorful List" w:semiHidden="0" w:uiPriority="72" w:unhideWhenUsed="0"/>
+    <w:lsdException w:name="Colorful Grid" w:semiHidden="0" w:uiPriority="73" w:unhideWhenUsed="0"/>
+    <w:lsdException w:name="Light Shading Accent 1" w:semiHidden="0" w:uiPriority="60" w:unhideWhenUsed="0"/>
+    <w:lsdException w:name="Light List Accent 1" w:semiHidden="0" w:uiPriority="61" w:unhideWhenUsed="0"/>
+    <w:lsdException w:name="Light Grid Accent 1" w:semiHidden="0" w:uiPriority="62" w:unhideWhenUsed="0"/>
+    <w:lsdException w:name="Medium Shading 1 Accent 1" w:semiHidden="0" w:uiPriority="63" w:unhideWhenUsed="0"/>
+    <w:lsdException w:name="Medium Shading 2 Accent 1" w:semiHidden="0" w:uiPriority="64" w:unhideWhenUsed="0"/>
+    <w:lsdException w:name="Medium List 1 Accent 1" w:semiHidden="0" w:uiPriority="65" w:unhideWhenUsed="0"/>
+    <w:lsdException w:name="Revision" w:unhideWhenUsed="0"/>
+    <w:lsdException w:name="List Paragraph" w:semiHidden="0" w:uiPriority="34" w:unhideWhenUsed="0" w:qFormat="1"/>
+    <w:lsdException w:name="Quote" w:semiHidden="0" w:uiPriority="29" w:unhideWhenUsed="0" w:qFormat="1"/>
+    <w:lsdException w:name="Intense Quote" w:semiHidden="0" w:uiPriority="30" w:unhideWhenUsed="0" w:qFormat="1"/>
+    <w:lsdException w:name="Medium List 2 Accent 1" w:semiHidden="0" w:uiPriority="66" w:unhideWhenUsed="0"/>
+    <w:lsdException w:name="Medium Grid 1 Accent 1" w:semiHidden="0" w:uiPriority="67" w:unhideWhenUsed="0"/>
+    <w:lsdException w:name="Medium Grid 2 Accent 1" w:semiHidden="0" w:uiPriority="68" w:unhideWhenUsed="0"/>
+    <w:lsdException w:name="Medium Grid 3 Accent 1" w:semiHidden="0" w:uiPriority="69" w:unhideWhenUsed="0"/>
+    <w:lsdException w:name="Dark List Accent 1" w:semiHidden="0" w:uiPriority="70" w:unhideWhenUsed="0"/>
+    <w:lsdException w:name="Colorful Shading Accent 1" w:semiHidden="0" w:uiPriority="71" w:unhideWhenUsed="0"/>
+    <w:lsdException w:name="Colorful List Accent 1" w:semiHidden="0" w:uiPriority="72" w:unhideWhenUsed="0"/>
+    <w:lsdException w:name="Colorful Grid Accent 1" w:semiHidden="0" w:uiPriority="73" w:unhideWhenUsed="0"/>
+    <w:lsdException w:name="Light Shading Accent 2" w:semiHidden="0" w:uiPriority="60" w:unhideWhenUsed="0"/>
+    <w:lsdException w:name="Light List Accent 2" w:semiHidden="0" w:uiPriority="61" w:unhideWhenUsed="0"/>
+    <w:lsdException w:name="Light Grid Accent 2" w:semiHidden="0" w:uiPriority="62" w:unhideWhenUsed="0"/>
+    <w:lsdException w:name="Medium Shading 1 Accent 2" w:semiHidden="0" w:uiPriority="63" w:unhideWhenUsed="0"/>
+    <w:lsdException w:name="Medium Shading 2 Accent 2" w:semiHidden="0" w:uiPriority="64" w:unhideWhenUsed="0"/>
+    <w:lsdException w:name="Medium List 1 Accent 2" w:semiHidden="0" w:uiPriority="65" w:unhideWhenUsed="0"/>
+    <w:lsdException w:name="Medium List 2 Accent 2" w:semiHidden="0" w:uiPriority="66" w:unhideWhenUsed="0"/>
+    <w:lsdException w:name="Medium Grid 1 Accent 2" w:semiHidden="0" w:uiPriority="67" w:unhideWhenUsed="0"/>
+    <w:lsdException w:name="Medium Grid 2 Accent 2" w:semiHidden="0" w:uiPriority="68" w:unhideWhenUsed="0"/>
+    <w:lsdException w:name="Medium Grid 3 Accent 2" w:semiHidden="0" w:uiPriority="69" w:unhideWhenUsed="0"/>
+    <w:lsdException w:name="Dark List Accent 2" w:semiHidden="0" w:uiPriority="70" w:unhideWhenUsed="0"/>
+    <w:lsdException w:name="Colorful Shading Accent 2" w:semiHidden="0" w:uiPriority="71" w:unhideWhenUsed="0"/>
+    <w:lsdException w:name="Colorful List Accent 2" w:semiHidden="0" w:uiPriority="72" w:unhideWhenUsed="0"/>
+    <w:lsdException w:name="Colorful Grid Accent 2" w:semiHidden="0" w:uiPriority="73" w:unhideWhenUsed="0"/>
+    <w:lsdException w:name="Light Shading Accent 3" w:semiHidden="0" w:uiPriority="60" w:unhideWhenUsed="0"/>
+    <w:lsdException w:name="Light List Accent 3" w:semiHidden="0" w:uiPriority="61" w:unhideWhenUsed="0"/>
+    <w:lsdException w:name="Light Grid Accent 3" w:semiHidden="0" w:uiPriority="62" w:unhideWhenUsed="0"/>
+    <w:lsdException w:name="Medium Shading 1 Accent 3" w:semiHidden="0" w:uiPriority="63" w:unhideWhenUsed="0"/>
+    <w:lsdException w:name="Medium Shading 2 Accent 3" w:semiHidden="0" w:uiPriority="64" w:unhideWhenUsed="0"/>
+    <w:lsdException w:name="Medium List 1 Accent 3" w:semiHidden="0" w:uiPriority="65" w:unhideWhenUsed="0"/>
+    <w:lsdException w:name="Medium List 2 Accent 3" w:semiHidden="0" w:uiPriority="66" w:unhideWhenUsed="0"/>
+    <w:lsdException w:name="Medium Grid 1 Accent 3" w:semiHidden="0" w:uiPriority="67" w:unhideWhenUsed="0"/>
+    <w:lsdException w:name="Medium Grid 2 Accent 3" w:semiHidden="0" w:uiPriority="68" w:unhideWhenUsed="0"/>
+    <w:lsdException w:name="Medium Grid 3 Accent 3" w:semiHidden="0" w:uiPriority="69" w:unhideWhenUsed="0"/>
+    <w:lsdException w:name="Dark List Accent 3" w:semiHidden="0" w:uiPriority="70" w:unhideWhenUsed="0"/>
+    <w:lsdException w:name="Colorful Shading Accent 3" w:semiHidden="0" w:uiPriority="71" w:unhideWhenUsed="0"/>
+    <w:lsdException w:name="Colorful List Accent 3" w:semiHidden="0" w:uiPriority="72" w:unhideWhenUsed="0"/>
+    <w:lsdException w:name="Colorful Grid Accent 3" w:semiHidden="0" w:uiPriority="73" w:unhideWhenUsed="0"/>
+    <w:lsdException w:name="Light Shading Accent 4" w:semiHidden="0" w:uiPriority="60" w:unhideWhenUsed="0"/>
+    <w:lsdException w:name="Light List Accent 4" w:semiHidden="0" w:uiPriority="61" w:unhideWhenUsed="0"/>
+    <w:lsdException w:name="Light Grid Accent 4" w:semiHidden="0" w:uiPriority="62" w:unhideWhenUsed="0"/>
+    <w:lsdException w:name="Medium Shading 1 Accent 4" w:semiHidden="0" w:uiPriority="63" w:unhideWhenUsed="0"/>
+    <w:lsdException w:name="Medium Shading 2 Accent 4" w:semiHidden="0" w:uiPriority="64" w:unhideWhenUsed="0"/>
+    <w:lsdException w:name="Medium List 1 Accent 4" w:semiHidden="0" w:uiPriority="65" w:unhideWhenUsed="0"/>
+    <w:lsdException w:name="Medium List 2 Accent 4" w:semiHidden="0" w:uiPriority="66" w:unhideWhenUsed="0"/>
+    <w:lsdException w:name="Medium Grid 1 Accent 4" w:semiHidden="0" w:uiPriority="67" w:unhideWhenUsed="0"/>
+    <w:lsdException w:name="Medium Grid 2 Accent 4" w:semiHidden="0" w:uiPriority="68" w:unhideWhenUsed="0"/>
+    <w:lsdException w:name="Medium Grid 3 Accent 4" w:semiHidden="0" w:uiPriority="69" w:unhideWhenUsed="0"/>
+    <w:lsdException w:name="Dark List Accent 4" w:semiHidden="0" w:uiPriority="70" w:unhideWhenUsed="0"/>
+    <w:lsdException w:name="Colorful Shading Accent 4" w:semiHidden="0" w:uiPriority="71" w:unhideWhenUsed="0"/>
+    <w:lsdException w:name="Colorful List Accent 4" w:semiHidden="0" w:uiPriority="72" w:unhideWhenUsed="0"/>
+    <w:lsdException w:name="Colorful Grid Accent 4" w:semiHidden="0" w:uiPriority="73" w:unhideWhenUsed="0"/>
+    <w:lsdException w:name="Light Shading Accent 5" w:semiHidden="0" w:uiPriority="60" w:unhideWhenUsed="0"/>
+    <w:lsdException w:name="Light List Accent 5" w:semiHidden="0" w:uiPriority="61" w:unhideWhenUsed="0"/>
+    <w:lsdException w:name="Light Grid Accent 5" w:semiHidden="0" w:uiPriority="62" w:unhideWhenUsed="0"/>
+    <w:lsdException w:name="Medium Shading 1 Accent 5" w:semiHidden="0" w:uiPriority="63" w:unhideWhenUsed="0"/>
+    <w:lsdException w:name="Medium Shading 2 Accent 5" w:semiHidden="0" w:uiPriority="64" w:unhideWhenUsed="0"/>
+    <w:lsdException w:name="Medium List 1 Accent 5" w:semiHidden="0" w:uiPriority="65" w:unhideWhenUsed="0"/>
+    <w:lsdException w:name="Medium List 2 Accent 5" w:semiHidden="0" w:uiPriority="66" w:unhideWhenUsed="0"/>
+    <w:lsdException w:name="Medium Grid 1 Accent 5" w:semiHidden="0" w:uiPriority="67" w:unhideWhenUsed="0"/>
+    <w:lsdException w:name="Medium Grid 2 Accent 5" w:semiHidden="0" w:uiPriority="68" w:unhideWhenUsed="0"/>
+    <w:lsdException w:name="Medium Grid 3 Accent 5" w:semiHidden="0" w:uiPriority="69" w:unhideWhenUsed="0"/>
+    <w:lsdException w:name="Dark List Accent 5" w:semiHidden="0" w:uiPriority="70" w:unhideWhenUsed="0"/>
+    <w:lsdException w:name="Colorful Shading Accent 5" w:semiHidden="0" w:uiPriority="71" w:unhideWhenUsed="0"/>
+    <w:lsdException w:name="Colorful List Accent 5" w:semiHidden="0" w:uiPriority="72" w:unhideWhenUsed="0"/>
+    <w:lsdException w:name="Colorful Grid Accent 5" w:semiHidden="0" w:uiPriority="73" w:unhideWhenUsed="0"/>
+    <w:lsdException w:name="Light Shading Accent 6" w:semiHidden="0" w:uiPriority="60" w:unhideWhenUsed="0"/>
+    <w:lsdException w:name="Light List Accent 6" w:semiHidden="0" w:uiPriority="61" w:unhideWhenUsed="0"/>
+    <w:lsdException w:name="Light Grid Accent 6" w:semiHidden="0" w:uiPriority="62" w:unhideWhenUsed="0"/>
+    <w:lsdException w:name="Medium Shading 1 Accent 6" w:semiHidden="0" w:uiPriority="63" w:unhideWhenUsed="0"/>
+    <w:lsdException w:name="Medium Shading 2 Accent 6" w:semiHidden="0" w:uiPriority="64" w:unhideWhenUsed="0"/>
+    <w:lsdException w:name="Medium List 1 Accent 6" w:semiHidden="0" w:uiPriority="65" w:unhideWhenUsed="0"/>
+    <w:lsdException w:name="Medium List 2 Accent 6" w:semiHidden="0" w:uiPriority="66" w:unhideWhenUsed="0"/>
+    <w:lsdException w:name="Medium Grid 1 Accent 6" w:semiHidden="0" w:uiPriority="67" w:unhideWhenUsed="0"/>
+    <w:lsdException w:name="Medium Grid 2 Accent 6" w:semiHidden="0" w:uiPriority="68" w:unhideWhenUsed="0"/>
+    <w:lsdException w:name="Medium Grid 3 Accent 6" w:semiHidden="0" w:uiPriority="69" w:unhideWhenUsed="0"/>
+    <w:lsdException w:name="Dark List Accent 6" w:semiHidden="0" w:uiPriority="70" w:unhideWhenUsed="0"/>
+    <w:lsdException w:name="Colorful Shading Accent 6" w:semiHidden="0" w:uiPriority="71" w:unhideWhenUsed="0"/>
+    <w:lsdException w:name="Colorful List Accent 6" w:semiHidden="0" w:uiPriority="72" w:unhideWhenUsed="0"/>
+    <w:lsdException w:name="Colorful Grid Accent 6" w:semiHidden="0" w:uiPriority="73" w:unhideWhenUsed="0"/>
+    <w:lsdException w:name="Subtle Emphasis" w:semiHidden="0" w:uiPriority="19" w:unhideWhenUsed="0" w:qFormat="1"/>
+    <w:lsdException w:name="Intense Emphasis" w:semiHidden="0" w:uiPriority="21" w:unhideWhenUsed="0" w:qFormat="1"/>
+    <w:lsdException w:name="Subtle Reference" w:semiHidden="0" w:uiPriority="31" w:unhideWhenUsed="0" w:qFormat="1"/>
+    <w:lsdException w:name="Intense Reference" w:semiHidden="0" w:uiPriority="32" w:unhideWhenUsed="0" w:qFormat="1"/>
+    <w:lsdException w:name="Book Title" w:semiHidden="0" w:uiPriority="33" w:unhideWhenUsed="0" w:qFormat="1"/>
+    <w:lsdException w:name="Bibliography" w:uiPriority="37"/>
+    <w:lsdException w:name="TOC Heading" w:uiPriority="39" w:qFormat="1"/>
+  </w:latentStyles>
+  <w:style w:type="paragraph" w:default="1" w:styleId="Standaard">
+    <w:name w:val="Normal"/>
+    <w:qFormat/>
+  </w:style>
+  <w:style w:type="character" w:default="1" w:styleId="Standaardalinea-lettertype">
+    <w:name w:val="Default Paragraph Font"/>
+    <w:uiPriority w:val="1"/>
+    <w:semiHidden/>
+    <w:unhideWhenUsed/>
+  </w:style>
+  <w:style w:type="table" w:default="1" w:styleId="Standaardtabel">
+    <w:name w:val="Normal Table"/>
+    <w:uiPriority w:val="99"/>
+    <w:semiHidden/>
+    <w:unhideWhenUsed/>
+    <w:tblPr>
+      <w:tblInd w:w="0" w:type="dxa"/>
+      <w:tblCellMar>
+        <w:top w:w="0" w:type="dxa"/>
+        <w:left w:w="108" w:type="dxa"/>
+        <w:bottom w:w="0" w:type="dxa"/>
+        <w:right w:w="108" w:type="dxa"/>
+      </w:tblCellMar>
+    </w:tblPr>
+  </w:style>
+  <w:style w:type="numbering" w:default="1" w:styleId="Geenlijst">
+    <w:name w:val="No List"/>
+    <w:uiPriority w:val="99"/>
+    <w:semiHidden/>
+    <w:unhideWhenUsed/>
+  </w:style>
+  <w:style w:type="paragraph" w:styleId="Titel">
+    <w:name w:val="Title"/>
+    <w:basedOn w:val="Standaard"/>
+    <w:next w:val="Standaard"/>
+    <w:link w:val="TitelChar"/>
+    <w:uiPriority w:val="10"/>
+    <w:qFormat/>
+    <w:rsid w:val="001D7B3E"/>
+    <w:pPr>
+      <w:spacing w:after="0" w:line="240" w:lineRule="auto"/>
+      <w:contextualSpacing/>
+    </w:pPr>
+    <w:rPr>
+      <w:rFonts w:asciiTheme="majorHAnsi" w:eastAsiaTheme="majorEastAsia" w:hAnsiTheme="majorHAnsi" w:cstheme="majorBidi"/>
+      <w:spacing w:val="-10"/>
+      <w:kern w:val="28"/>
+      <w:sz w:val="56"/>
+      <w:szCs w:val="56"/>
+    </w:rPr>
+  </w:style>
+  <w:style w:type="character" w:customStyle="1" w:styleId="TitelChar">
+    <w:name w:val="Titel Char"/>
+    <w:basedOn w:val="Standaardalinea-lettertype"/>
+    <w:link w:val="Titel"/>
+    <w:uiPriority w:val="10"/>
+    <w:rsid w:val="001D7B3E"/>
+    <w:rPr>
+      <w:rFonts w:asciiTheme="majorHAnsi" w:eastAsiaTheme="majorEastAsia" w:hAnsiTheme="majorHAnsi" w:cstheme="majorBidi"/>
+      <w:spacing w:val="-10"/>
+      <w:kern w:val="28"/>
+      <w:sz w:val="56"/>
+      <w:szCs w:val="56"/>
+    </w:rPr>
+  </w:style>
+  <w:style w:type="paragraph" w:styleId="Lijstalinea">
+    <w:name w:val="List Paragraph"/>
+    <w:basedOn w:val="Standaard"/>
     <w:uiPriority w:val="34"/>
     <w:qFormat/>
     <w:rsid w:val="00DB22D5"/>
@@ -1310,7 +1320,7 @@
   <a:extraClrSchemeLst/>
   <a:extLst>
     <a:ext uri="{05A4C25C-085E-4340-85A3-A5531E510DB2}">
-      <thm15:themeFamily xmlns:thm15="http://schemas.microsoft.com/office/thememl/2012/main" name="Office Theme" id="{62F939B6-93AF-4DB8-9C6B-D6C7DFDC589F}" vid="{4A3C46E8-61CC-4603-A589-7422A47A8E4A}"/>
+      <thm15:themeFamily xmlns:thm15="http://schemas.microsoft.com/office/thememl/2012/main" xmlns="" name="Office Theme" id="{62F939B6-93AF-4DB8-9C6B-D6C7DFDC589F}" vid="{4A3C46E8-61CC-4603-A589-7422A47A8E4A}"/>
     </a:ext>
   </a:extLst>
 </a:theme>

</xml_diff>

<commit_message>
heuristiek toegevoegd van auto die naar rechts beweegt aan de DepthFirst in Alex map
</commit_message>
<xml_diff>
--- a/Gezamenlijk/Notulen .docx
+++ b/Gezamenlijk/Notulen .docx
@@ -12,37 +12,115 @@
     </w:p>
     <w:p>
       <w:r>
-        <w:t>25-11-15</w:t>
-      </w:r>
-    </w:p>
-    <w:p>
-      <w:r>
-        <w:t>Pim deptfirst fixen die wel ooit op de beste kan komen?</w:t>
-      </w:r>
-      <w:r>
-        <w:br/>
-        <w:t>Pim Kleurtjes aan visualizatie</w:t>
-      </w:r>
-      <w:r>
-        <w:br/>
-        <w:t>Daan in losse file functie maken die returned: [ [cars], [state], width, exit]</w:t>
-      </w:r>
-      <w:r>
-        <w:br/>
-        <w:t>Alex: Verder aan kutten</w:t>
-      </w:r>
-      <w:r>
-        <w:br/>
-      </w:r>
-      <w:r>
-        <w:t xml:space="preserve">Onbekend persoon: Simple A* implementeren met als heuristiek hoeveel autos er in de lijn tot de exit in de weg staan. </w:t>
-      </w:r>
-      <w:r>
-        <w:br/>
+        <w:t>11-12</w:t>
+      </w:r>
+      <w:r>
+        <w:br/>
+        <w:t xml:space="preserve">Zet in verslag dat bij a* je een onderschatting moet maken van het aantal moves tot de oplossing. Op die manier vind je altijd de snelste oplossing. </w:t>
+      </w:r>
+      <w:r>
+        <w:br/>
+      </w:r>
+      <w:r>
+        <w:br/>
+        <w:t xml:space="preserve">We gebruiken </w:t>
+      </w:r>
+      <w:proofErr w:type="spellStart"/>
+      <w:r>
+        <w:t>guided</w:t>
+      </w:r>
+      <w:proofErr w:type="spellEnd"/>
+      <w:r>
+        <w:t xml:space="preserve"> </w:t>
+      </w:r>
+      <w:proofErr w:type="spellStart"/>
+      <w:r>
+        <w:t>depthfirst</w:t>
+      </w:r>
+      <w:proofErr w:type="spellEnd"/>
+      <w:r>
+        <w:t xml:space="preserve"> heuristiek, omdat je dan veel minder opslaat en dus minder snel een memory error hebt. </w:t>
       </w:r>
       <w:bookmarkStart w:id="0" w:name="_GoBack"/>
       <w:bookmarkEnd w:id="0"/>
     </w:p>
+    <w:p/>
+    <w:p>
+      <w:r>
+        <w:t>25-11-15</w:t>
+      </w:r>
+    </w:p>
+    <w:p>
+      <w:r>
+        <w:t xml:space="preserve">Pim </w:t>
+      </w:r>
+      <w:proofErr w:type="spellStart"/>
+      <w:r>
+        <w:t>deptfirst</w:t>
+      </w:r>
+      <w:proofErr w:type="spellEnd"/>
+      <w:r>
+        <w:t xml:space="preserve"> fixen die wel ooit op de beste kan komen?</w:t>
+      </w:r>
+      <w:r>
+        <w:br/>
+        <w:t xml:space="preserve">Pim Kleurtjes aan </w:t>
+      </w:r>
+      <w:proofErr w:type="spellStart"/>
+      <w:r>
+        <w:t>visualizatie</w:t>
+      </w:r>
+      <w:proofErr w:type="spellEnd"/>
+      <w:r>
+        <w:br/>
+        <w:t xml:space="preserve">Daan in losse file functie maken die </w:t>
+      </w:r>
+      <w:proofErr w:type="spellStart"/>
+      <w:r>
+        <w:t>returned</w:t>
+      </w:r>
+      <w:proofErr w:type="spellEnd"/>
+      <w:r>
+        <w:t>: [ [</w:t>
+      </w:r>
+      <w:proofErr w:type="spellStart"/>
+      <w:r>
+        <w:t>cars</w:t>
+      </w:r>
+      <w:proofErr w:type="spellEnd"/>
+      <w:r>
+        <w:t xml:space="preserve">], [state], </w:t>
+      </w:r>
+      <w:proofErr w:type="spellStart"/>
+      <w:r>
+        <w:t>width</w:t>
+      </w:r>
+      <w:proofErr w:type="spellEnd"/>
+      <w:r>
+        <w:t>, exit]</w:t>
+      </w:r>
+      <w:r>
+        <w:br/>
+        <w:t>Alex: Verder aan kutten</w:t>
+      </w:r>
+      <w:r>
+        <w:br/>
+      </w:r>
+      <w:r>
+        <w:t xml:space="preserve">Onbekend persoon: Simple A* implementeren met als heuristiek hoeveel </w:t>
+      </w:r>
+      <w:proofErr w:type="spellStart"/>
+      <w:r>
+        <w:t>autos</w:t>
+      </w:r>
+      <w:proofErr w:type="spellEnd"/>
+      <w:r>
+        <w:t xml:space="preserve"> er in de lijn tot de exit in de weg staan. </w:t>
+      </w:r>
+      <w:r>
+        <w:br/>
+      </w:r>
+    </w:p>
     <w:p>
       <w:r>
         <w:t>16-11-2015</w:t>
@@ -54,13 +132,51 @@
       </w:r>
     </w:p>
     <w:p>
-      <w:r>
-        <w:t>Alex maakt het breath first algorithme</w:t>
-      </w:r>
-    </w:p>
-    <w:p>
-      <w:r>
-        <w:t xml:space="preserve">Daan maakt een hash functie </w:t>
+      <w:pPr>
+        <w:rPr>
+          <w:lang w:val="en-GB"/>
+        </w:rPr>
+      </w:pPr>
+      <w:r>
+        <w:rPr>
+          <w:lang w:val="en-GB"/>
+        </w:rPr>
+        <w:t xml:space="preserve">Alex </w:t>
+      </w:r>
+      <w:proofErr w:type="spellStart"/>
+      <w:r>
+        <w:rPr>
+          <w:lang w:val="en-GB"/>
+        </w:rPr>
+        <w:t>maakt</w:t>
+      </w:r>
+      <w:proofErr w:type="spellEnd"/>
+      <w:r>
+        <w:rPr>
+          <w:lang w:val="en-GB"/>
+        </w:rPr>
+        <w:t xml:space="preserve"> het breath first </w:t>
+      </w:r>
+      <w:proofErr w:type="spellStart"/>
+      <w:r>
+        <w:rPr>
+          <w:lang w:val="en-GB"/>
+        </w:rPr>
+        <w:t>algorithme</w:t>
+      </w:r>
+      <w:proofErr w:type="spellEnd"/>
+    </w:p>
+    <w:p>
+      <w:r>
+        <w:t xml:space="preserve">Daan maakt een </w:t>
+      </w:r>
+      <w:proofErr w:type="spellStart"/>
+      <w:r>
+        <w:t>hash</w:t>
+      </w:r>
+      <w:proofErr w:type="spellEnd"/>
+      <w:r>
+        <w:t xml:space="preserve"> functie </w:t>
       </w:r>
     </w:p>
     <w:p>
@@ -69,30 +185,117 @@
       </w:r>
       <w:r>
         <w:br/>
-        <w:t>Toestands ruimte geven?:</w:t>
-      </w:r>
-      <w:r>
-        <w:br/>
-        <w:t>Pim voegt een counter toe die incremeert elke keer als iets aan de statesArchive word toegevoegd.</w:t>
-      </w:r>
-      <w:r>
-        <w:br/>
-        <w:t>Daan car object maken/ aanpassen</w:t>
+      </w:r>
+      <w:proofErr w:type="spellStart"/>
+      <w:r>
+        <w:t>Toestands</w:t>
+      </w:r>
+      <w:proofErr w:type="spellEnd"/>
+      <w:r>
+        <w:t xml:space="preserve"> ruimte geven?:</w:t>
+      </w:r>
+      <w:r>
+        <w:br/>
+        <w:t xml:space="preserve">Pim voegt een counter toe die </w:t>
+      </w:r>
+      <w:proofErr w:type="spellStart"/>
+      <w:r>
+        <w:t>incremeert</w:t>
+      </w:r>
+      <w:proofErr w:type="spellEnd"/>
+      <w:r>
+        <w:t xml:space="preserve"> elke keer als iets aan de </w:t>
+      </w:r>
+      <w:proofErr w:type="spellStart"/>
+      <w:r>
+        <w:t>statesArchive</w:t>
+      </w:r>
+      <w:proofErr w:type="spellEnd"/>
+      <w:r>
+        <w:t xml:space="preserve"> word toegevoegd.</w:t>
+      </w:r>
+      <w:r>
+        <w:br/>
+        <w:t xml:space="preserve">Daan </w:t>
+      </w:r>
+      <w:proofErr w:type="spellStart"/>
+      <w:r>
+        <w:t>car</w:t>
+      </w:r>
+      <w:proofErr w:type="spellEnd"/>
+      <w:r>
+        <w:t xml:space="preserve"> object maken/ aanpassen</w:t>
       </w:r>
       <w:r>
         <w:br/>
         <w:t xml:space="preserve">Pim in </w:t>
       </w:r>
       <w:r>
-        <w:t>visualisatie aanpassen zodat het werkt met het nieuwe car object</w:t>
-      </w:r>
-      <w:r>
-        <w:br/>
-        <w:t>Alex: CarsList classe maken die een functie heeft die current state geeft (getCurrentState())</w:t>
-      </w:r>
-      <w:r>
-        <w:br/>
-        <w:t>Daan: Width en height variabel maken in de functie</w:t>
+        <w:t xml:space="preserve">visualisatie aanpassen zodat het werkt met het nieuwe </w:t>
+      </w:r>
+      <w:proofErr w:type="spellStart"/>
+      <w:r>
+        <w:t>car</w:t>
+      </w:r>
+      <w:proofErr w:type="spellEnd"/>
+      <w:r>
+        <w:t xml:space="preserve"> object</w:t>
+      </w:r>
+      <w:r>
+        <w:br/>
+        <w:t xml:space="preserve">Alex: </w:t>
+      </w:r>
+      <w:proofErr w:type="spellStart"/>
+      <w:r>
+        <w:t>CarsList</w:t>
+      </w:r>
+      <w:proofErr w:type="spellEnd"/>
+      <w:r>
+        <w:t xml:space="preserve"> </w:t>
+      </w:r>
+      <w:proofErr w:type="spellStart"/>
+      <w:r>
+        <w:t>classe</w:t>
+      </w:r>
+      <w:proofErr w:type="spellEnd"/>
+      <w:r>
+        <w:t xml:space="preserve"> maken die een functie heeft die </w:t>
+      </w:r>
+      <w:proofErr w:type="spellStart"/>
+      <w:r>
+        <w:t>current</w:t>
+      </w:r>
+      <w:proofErr w:type="spellEnd"/>
+      <w:r>
+        <w:t xml:space="preserve"> state geeft (</w:t>
+      </w:r>
+      <w:proofErr w:type="spellStart"/>
+      <w:r>
+        <w:t>getCurrentState</w:t>
+      </w:r>
+      <w:proofErr w:type="spellEnd"/>
+      <w:r>
+        <w:t>())</w:t>
+      </w:r>
+      <w:r>
+        <w:br/>
+        <w:t xml:space="preserve">Daan: </w:t>
+      </w:r>
+      <w:proofErr w:type="spellStart"/>
+      <w:r>
+        <w:t>Width</w:t>
+      </w:r>
+      <w:proofErr w:type="spellEnd"/>
+      <w:r>
+        <w:t xml:space="preserve"> en </w:t>
+      </w:r>
+      <w:proofErr w:type="spellStart"/>
+      <w:r>
+        <w:t>height</w:t>
+      </w:r>
+      <w:proofErr w:type="spellEnd"/>
+      <w:r>
+        <w:t xml:space="preserve"> variabel maken in de functie</w:t>
       </w:r>
       <w:r>
         <w:br/>
@@ -103,7 +306,15 @@
       </w:r>
       <w:r>
         <w:br/>
-        <w:t>In de carslist zit de rode auto achteraan</w:t>
+        <w:t xml:space="preserve">In de </w:t>
+      </w:r>
+      <w:proofErr w:type="spellStart"/>
+      <w:r>
+        <w:t>carslist</w:t>
+      </w:r>
+      <w:proofErr w:type="spellEnd"/>
+      <w:r>
+        <w:t xml:space="preserve"> zit de rode auto achteraan</w:t>
       </w:r>
       <w:r>
         <w:br/>
@@ -126,15 +337,52 @@
       </w:r>
       <w:r>
         <w:br/>
-        <w:t>statesArchive: tree: het archief waar de verschillende states worden opgeslagen.</w:t>
-      </w:r>
-      <w:r>
-        <w:br/>
-        <w:t>moveOptions: Stack: de verschillende mogelijkheden.</w:t>
-      </w:r>
-      <w:r>
-        <w:br/>
-        <w:t>path: list of list: geeft de nog mogelijke kinderen van de huidige states. Elk element in de lijst stelt een level voor in de tree.</w:t>
+      </w:r>
+      <w:proofErr w:type="spellStart"/>
+      <w:r>
+        <w:t>statesArchive</w:t>
+      </w:r>
+      <w:proofErr w:type="spellEnd"/>
+      <w:r>
+        <w:t xml:space="preserve">: tree: het archief waar de verschillende </w:t>
+      </w:r>
+      <w:proofErr w:type="spellStart"/>
+      <w:r>
+        <w:t>states</w:t>
+      </w:r>
+      <w:proofErr w:type="spellEnd"/>
+      <w:r>
+        <w:t xml:space="preserve"> worden opgeslagen.</w:t>
+      </w:r>
+      <w:r>
+        <w:br/>
+      </w:r>
+      <w:proofErr w:type="spellStart"/>
+      <w:r>
+        <w:t>moveOptions</w:t>
+      </w:r>
+      <w:proofErr w:type="spellEnd"/>
+      <w:r>
+        <w:t>: Stack: de verschillende mogelijkheden.</w:t>
+      </w:r>
+      <w:r>
+        <w:br/>
+      </w:r>
+      <w:proofErr w:type="spellStart"/>
+      <w:r>
+        <w:t>path</w:t>
+      </w:r>
+      <w:proofErr w:type="spellEnd"/>
+      <w:r>
+        <w:t xml:space="preserve">: list of list: geeft de nog mogelijke kinderen van de huidige </w:t>
+      </w:r>
+      <w:proofErr w:type="spellStart"/>
+      <w:r>
+        <w:t>states</w:t>
+      </w:r>
+      <w:proofErr w:type="spellEnd"/>
+      <w:r>
+        <w:t>. Elk element in de lijst stelt een level voor in de tree.</w:t>
       </w:r>
       <w:r>
         <w:t xml:space="preserve"> Dus een lijst met een state en</w:t>
@@ -145,8 +393,25 @@
       <w:r>
         <w:br/>
       </w:r>
-      <w:r>
-        <w:t>Solutionpaths: list of list: een lijst met alle mogelijke oplossingen. De oplossingen bestaan uit een rij aan paths.</w:t>
+      <w:proofErr w:type="spellStart"/>
+      <w:r>
+        <w:t>Solutionpaths</w:t>
+      </w:r>
+      <w:proofErr w:type="spellEnd"/>
+      <w:r>
+        <w:t xml:space="preserve">: list of list: een lijst met alle mogelijke oplossingen. De oplossingen bestaan uit een rij </w:t>
+      </w:r>
+      <w:r>
+        <w:lastRenderedPageBreak/>
+        <w:t xml:space="preserve">aan </w:t>
+      </w:r>
+      <w:proofErr w:type="spellStart"/>
+      <w:r>
+        <w:t>paths</w:t>
+      </w:r>
+      <w:proofErr w:type="spellEnd"/>
+      <w:r>
+        <w:t>.</w:t>
       </w:r>
       <w:r>
         <w:br/>
@@ -159,22 +424,77 @@
     </w:p>
     <w:p>
       <w:r>
-        <w:t>Een functie waarbij er een lijst wordt gegeven met alle mogelijke states waarbij elke auto maximaal 1 stap is verzet.</w:t>
-      </w:r>
-    </w:p>
-    <w:p>
-      <w:r>
-        <w:t xml:space="preserve">De tree moet gemaakt worden met een functie add to three and is in three. </w:t>
-      </w:r>
-    </w:p>
-    <w:p>
-      <w:r>
-        <w:t>Het hele depth-search algoritme.</w:t>
-      </w:r>
-    </w:p>
-    <w:p>
-      <w:r>
-        <w:lastRenderedPageBreak/>
+        <w:t xml:space="preserve">Een functie waarbij er een lijst wordt gegeven met alle mogelijke </w:t>
+      </w:r>
+      <w:proofErr w:type="spellStart"/>
+      <w:r>
+        <w:t>states</w:t>
+      </w:r>
+      <w:proofErr w:type="spellEnd"/>
+      <w:r>
+        <w:t xml:space="preserve"> waarbij elke auto maximaal 1 stap is verzet.</w:t>
+      </w:r>
+    </w:p>
+    <w:p>
+      <w:r>
+        <w:t xml:space="preserve">De tree moet gemaakt worden met een functie </w:t>
+      </w:r>
+      <w:proofErr w:type="spellStart"/>
+      <w:r>
+        <w:t>add</w:t>
+      </w:r>
+      <w:proofErr w:type="spellEnd"/>
+      <w:r>
+        <w:t xml:space="preserve"> </w:t>
+      </w:r>
+      <w:proofErr w:type="spellStart"/>
+      <w:r>
+        <w:t>to</w:t>
+      </w:r>
+      <w:proofErr w:type="spellEnd"/>
+      <w:r>
+        <w:t xml:space="preserve"> </w:t>
+      </w:r>
+      <w:proofErr w:type="spellStart"/>
+      <w:r>
+        <w:t>three</w:t>
+      </w:r>
+      <w:proofErr w:type="spellEnd"/>
+      <w:r>
+        <w:t xml:space="preserve"> </w:t>
+      </w:r>
+      <w:proofErr w:type="spellStart"/>
+      <w:r>
+        <w:t>and</w:t>
+      </w:r>
+      <w:proofErr w:type="spellEnd"/>
+      <w:r>
+        <w:t xml:space="preserve"> is in </w:t>
+      </w:r>
+      <w:proofErr w:type="spellStart"/>
+      <w:r>
+        <w:t>three</w:t>
+      </w:r>
+      <w:proofErr w:type="spellEnd"/>
+      <w:r>
+        <w:t xml:space="preserve">. </w:t>
+      </w:r>
+    </w:p>
+    <w:p>
+      <w:r>
+        <w:t xml:space="preserve">Het hele </w:t>
+      </w:r>
+      <w:proofErr w:type="spellStart"/>
+      <w:r>
+        <w:t>depth</w:t>
+      </w:r>
+      <w:proofErr w:type="spellEnd"/>
+      <w:r>
+        <w:t>-search algoritme.</w:t>
+      </w:r>
+    </w:p>
+    <w:p>
+      <w:r>
         <w:t>Stack voor de stappen maken. Als de state al geweest is dan pop je de optie.</w:t>
       </w:r>
       <w:r>
@@ -197,12 +517,14 @@
       <w:r>
         <w:t xml:space="preserve"> slaan we op in de </w:t>
       </w:r>
+      <w:proofErr w:type="spellStart"/>
       <w:r>
         <w:rPr>
           <w:b/>
         </w:rPr>
         <w:t>archive</w:t>
       </w:r>
+      <w:proofErr w:type="spellEnd"/>
       <w:r>
         <w:t xml:space="preserve">(van de </w:t>
       </w:r>
@@ -280,23 +602,71 @@
     </w:p>
     <w:p>
       <w:r>
-        <w:t>Alex: Implement can make move maken. Er voor zorgen dat er bewogen kan worden. De restricties om de functie maken. Kijken naar de mogelijke zetten.</w:t>
-      </w:r>
-    </w:p>
-    <w:p>
-      <w:r>
-        <w:t>Daan: Het depth-first algoritme implementeren in python.</w:t>
-      </w:r>
-    </w:p>
-    <w:p>
-      <w:r>
-        <w:t>Notitie: oorsprong is linker onderhoek!. De coordinaten worden bepaald door het kortste stuk naar de oorsprong</w:t>
+        <w:t xml:space="preserve">Alex: </w:t>
+      </w:r>
+      <w:proofErr w:type="spellStart"/>
+      <w:r>
+        <w:t>Implement</w:t>
+      </w:r>
+      <w:proofErr w:type="spellEnd"/>
+      <w:r>
+        <w:t xml:space="preserve"> </w:t>
+      </w:r>
+      <w:proofErr w:type="spellStart"/>
+      <w:r>
+        <w:t>can</w:t>
+      </w:r>
+      <w:proofErr w:type="spellEnd"/>
+      <w:r>
+        <w:t xml:space="preserve"> make move maken. Er voor zorgen dat er bewogen kan worden. De restricties om de functie maken. Kijken naar de mogelijke zetten.</w:t>
+      </w:r>
+    </w:p>
+    <w:p>
+      <w:r>
+        <w:t xml:space="preserve">Daan: Het </w:t>
+      </w:r>
+      <w:proofErr w:type="spellStart"/>
+      <w:r>
+        <w:t>depth</w:t>
+      </w:r>
+      <w:proofErr w:type="spellEnd"/>
+      <w:r>
+        <w:t>-first algoritme implementeren in python.</w:t>
+      </w:r>
+    </w:p>
+    <w:p>
+      <w:r>
+        <w:t xml:space="preserve">Notitie: oorsprong is linker </w:t>
+      </w:r>
+      <w:proofErr w:type="spellStart"/>
+      <w:r>
+        <w:t>onderhoek</w:t>
+      </w:r>
+      <w:proofErr w:type="spellEnd"/>
+      <w:r>
+        <w:t xml:space="preserve">!. De </w:t>
+      </w:r>
+      <w:proofErr w:type="spellStart"/>
+      <w:r>
+        <w:t>coordinaten</w:t>
+      </w:r>
+      <w:proofErr w:type="spellEnd"/>
+      <w:r>
+        <w:t xml:space="preserve"> worden bepaald door het kortste stuk naar de oorsprong</w:t>
       </w:r>
     </w:p>
     <w:p/>
     <w:p>
       <w:r>
-        <w:t>Mogelijke ideen/gedachten voor optimalisatie om later uit te zoeken:</w:t>
+        <w:t xml:space="preserve">Mogelijke </w:t>
+      </w:r>
+      <w:proofErr w:type="spellStart"/>
+      <w:r>
+        <w:t>ideen</w:t>
+      </w:r>
+      <w:proofErr w:type="spellEnd"/>
+      <w:r>
+        <w:t>/gedachten voor optimalisatie om later uit te zoeken:</w:t>
       </w:r>
     </w:p>
     <w:p>
@@ -332,7 +702,15 @@
         <w:t xml:space="preserve">A; </w:t>
       </w:r>
       <w:r>
-        <w:t>De allmoves functie van Daan maakt en vult een lijst met auto’s elke keer wanneer deze aangeroepen word, dit is niet nodig en kan buiten de functie</w:t>
+        <w:t xml:space="preserve">De </w:t>
+      </w:r>
+      <w:proofErr w:type="spellStart"/>
+      <w:r>
+        <w:t>allmoves</w:t>
+      </w:r>
+      <w:proofErr w:type="spellEnd"/>
+      <w:r>
+        <w:t xml:space="preserve"> functie van Daan maakt en vult een lijst met auto’s elke keer wanneer deze aangeroepen word, dit is niet nodig en kan buiten de functie</w:t>
       </w:r>
       <w:r>
         <w:t xml:space="preserve"> denk ik</w:t>
@@ -347,7 +725,15 @@
         </w:numPr>
       </w:pPr>
       <w:r>
-        <w:t xml:space="preserve">A; Het is me nog niet duidelijk hoe het zit met de opties en wanneer die gecheckd worden of ze </w:t>
+        <w:t xml:space="preserve">A; Het is me nog niet duidelijk hoe het zit met de opties en wanneer die </w:t>
+      </w:r>
+      <w:proofErr w:type="spellStart"/>
+      <w:r>
+        <w:t>gecheckd</w:t>
+      </w:r>
+      <w:proofErr w:type="spellEnd"/>
+      <w:r>
+        <w:t xml:space="preserve"> worden of ze </w:t>
       </w:r>
       <w:r>
         <w:t>een oplossing zijn en of die in de statelist komen of niet.</w:t>
@@ -395,7 +781,31 @@
         </w:numPr>
       </w:pPr>
       <w:r>
-        <w:t>D; Unblock me algorithm solving, kunnen we naar kijken</w:t>
+        <w:t xml:space="preserve">D; </w:t>
+      </w:r>
+      <w:proofErr w:type="spellStart"/>
+      <w:r>
+        <w:t>Unblock</w:t>
+      </w:r>
+      <w:proofErr w:type="spellEnd"/>
+      <w:r>
+        <w:t xml:space="preserve"> me </w:t>
+      </w:r>
+      <w:proofErr w:type="spellStart"/>
+      <w:r>
+        <w:t>algorithm</w:t>
+      </w:r>
+      <w:proofErr w:type="spellEnd"/>
+      <w:r>
+        <w:t xml:space="preserve"> </w:t>
+      </w:r>
+      <w:proofErr w:type="spellStart"/>
+      <w:r>
+        <w:t>solving</w:t>
+      </w:r>
+      <w:proofErr w:type="spellEnd"/>
+      <w:r>
+        <w:t>, kunnen we naar kijken</w:t>
       </w:r>
     </w:p>
     <w:p>
@@ -407,13 +817,29 @@
         </w:numPr>
       </w:pPr>
       <w:r>
-        <w:t xml:space="preserve">A; Ik heb de lengte van de solutions geprint </w:t>
+        <w:t xml:space="preserve">A; Ik heb de lengte van de </w:t>
+      </w:r>
+      <w:proofErr w:type="spellStart"/>
+      <w:r>
+        <w:t>solutions</w:t>
+      </w:r>
+      <w:proofErr w:type="spellEnd"/>
+      <w:r>
+        <w:t xml:space="preserve"> geprint </w:t>
       </w:r>
       <w:r>
         <w:t xml:space="preserve">om de 30 van de 3100 oplossingen </w:t>
       </w:r>
       <w:r>
-        <w:t>en de korste is 432 ofzo en dan lopen ze op tot 2000 en dan daalt het weer naar 630 ofzo. Maar de eerst toegevoegde oplossing is het kortst en</w:t>
+        <w:t xml:space="preserve">en de </w:t>
+      </w:r>
+      <w:proofErr w:type="spellStart"/>
+      <w:r>
+        <w:t>korste</w:t>
+      </w:r>
+      <w:proofErr w:type="spellEnd"/>
+      <w:r>
+        <w:t xml:space="preserve"> is 432 ofzo en dan lopen ze op tot 2000 en dan daalt het weer naar 630 ofzo. Maar de eerst toegevoegde oplossing is het kortst en</w:t>
       </w:r>
       <w:r>
         <w:t xml:space="preserve"> daarna worden ze telkens groter en dan weer korter</w:t>
@@ -431,13 +857,46 @@
         </w:numPr>
       </w:pPr>
       <w:r>
-        <w:t xml:space="preserve">A; Profiler deed er 16 seconden over met parentOfparent verhaal. En </w:t>
-      </w:r>
-      <w:r>
-        <w:t xml:space="preserve">wanneer de childcount methode werd gedaan terwijl voor elke optie alsnog de parent werd toegevoegd aan de tree was het totaal: </w:t>
-      </w:r>
-      <w:r>
-        <w:t>113 seconden ofzo dacht ik, maar er is ook een zootje deepcopy wat erbij komt</w:t>
+        <w:lastRenderedPageBreak/>
+        <w:t xml:space="preserve">A; Profiler deed er 16 seconden over met </w:t>
+      </w:r>
+      <w:proofErr w:type="spellStart"/>
+      <w:r>
+        <w:t>parentOfparent</w:t>
+      </w:r>
+      <w:proofErr w:type="spellEnd"/>
+      <w:r>
+        <w:t xml:space="preserve"> verhaal. En </w:t>
+      </w:r>
+      <w:r>
+        <w:t xml:space="preserve">wanneer de </w:t>
+      </w:r>
+      <w:proofErr w:type="spellStart"/>
+      <w:r>
+        <w:t>childcount</w:t>
+      </w:r>
+      <w:proofErr w:type="spellEnd"/>
+      <w:r>
+        <w:t xml:space="preserve"> methode werd gedaan terwijl voor elke optie alsnog de </w:t>
+      </w:r>
+      <w:proofErr w:type="spellStart"/>
+      <w:r>
+        <w:t>parent</w:t>
+      </w:r>
+      <w:proofErr w:type="spellEnd"/>
+      <w:r>
+        <w:t xml:space="preserve"> werd toegevoegd aan de tree was het totaal: </w:t>
+      </w:r>
+      <w:r>
+        <w:t xml:space="preserve">113 seconden ofzo dacht ik, maar er is ook een zootje </w:t>
+      </w:r>
+      <w:proofErr w:type="spellStart"/>
+      <w:r>
+        <w:t>deepcopy</w:t>
+      </w:r>
+      <w:proofErr w:type="spellEnd"/>
+      <w:r>
+        <w:t xml:space="preserve"> wat erbij komt</w:t>
       </w:r>
     </w:p>
     <w:p>
@@ -449,7 +908,31 @@
         </w:numPr>
       </w:pPr>
       <w:r>
-        <w:t>A; Profiler deed er 4.748 seconden over met bounded DFS. Dit was wanneer de childcount methode werd gedaan terwijl voor elke optie alsnog de parent werd toegevoegd aan de tree. Zo werd een beste oplossing gevonden van 423.</w:t>
+        <w:t xml:space="preserve">A; Profiler deed er 4.748 seconden over met </w:t>
+      </w:r>
+      <w:proofErr w:type="spellStart"/>
+      <w:r>
+        <w:t>bounded</w:t>
+      </w:r>
+      <w:proofErr w:type="spellEnd"/>
+      <w:r>
+        <w:t xml:space="preserve"> DFS. Dit was wanneer de </w:t>
+      </w:r>
+      <w:proofErr w:type="spellStart"/>
+      <w:r>
+        <w:t>childcount</w:t>
+      </w:r>
+      <w:proofErr w:type="spellEnd"/>
+      <w:r>
+        <w:t xml:space="preserve"> methode werd gedaan terwijl voor elke optie alsnog de </w:t>
+      </w:r>
+      <w:proofErr w:type="spellStart"/>
+      <w:r>
+        <w:t>parent</w:t>
+      </w:r>
+      <w:proofErr w:type="spellEnd"/>
+      <w:r>
+        <w:t xml:space="preserve"> werd toegevoegd aan de tree. Zo werd een beste oplossing gevonden van 423.</w:t>
       </w:r>
     </w:p>
     <w:p>
@@ -461,7 +944,47 @@
         </w:numPr>
       </w:pPr>
       <w:r>
-        <w:t>A; Door 1 teken te veranderen, if len(PATH_TRACKER.path) &lt; MaxDepth naar &lt;= MaxDepth zorgde er ineens voor dat de 423 oplossing niet meer werd gevonden, hoe kan dat?</w:t>
+        <w:t xml:space="preserve">A; Door 1 teken te veranderen, </w:t>
+      </w:r>
+      <w:proofErr w:type="spellStart"/>
+      <w:r>
+        <w:t>if</w:t>
+      </w:r>
+      <w:proofErr w:type="spellEnd"/>
+      <w:r>
+        <w:t xml:space="preserve"> </w:t>
+      </w:r>
+      <w:proofErr w:type="spellStart"/>
+      <w:r>
+        <w:t>len</w:t>
+      </w:r>
+      <w:proofErr w:type="spellEnd"/>
+      <w:r>
+        <w:t>(</w:t>
+      </w:r>
+      <w:proofErr w:type="spellStart"/>
+      <w:r>
+        <w:t>PATH_TRACKER.path</w:t>
+      </w:r>
+      <w:proofErr w:type="spellEnd"/>
+      <w:r>
+        <w:t xml:space="preserve">) &lt; </w:t>
+      </w:r>
+      <w:proofErr w:type="spellStart"/>
+      <w:r>
+        <w:t>MaxDepth</w:t>
+      </w:r>
+      <w:proofErr w:type="spellEnd"/>
+      <w:r>
+        <w:t xml:space="preserve"> naar &lt;= </w:t>
+      </w:r>
+      <w:proofErr w:type="spellStart"/>
+      <w:r>
+        <w:t>MaxDepth</w:t>
+      </w:r>
+      <w:proofErr w:type="spellEnd"/>
+      <w:r>
+        <w:t xml:space="preserve"> zorgde er ineens voor dat de 423 oplossing niet meer werd gevonden, hoe kan dat?</w:t>
       </w:r>
     </w:p>
     <w:sectPr>
@@ -1320,7 +1843,7 @@
   <a:extraClrSchemeLst/>
   <a:extLst>
     <a:ext uri="{05A4C25C-085E-4340-85A3-A5531E510DB2}">
-      <thm15:themeFamily xmlns:thm15="http://schemas.microsoft.com/office/thememl/2012/main" xmlns="" name="Office Theme" id="{62F939B6-93AF-4DB8-9C6B-D6C7DFDC589F}" vid="{4A3C46E8-61CC-4603-A589-7422A47A8E4A}"/>
+      <thm15:themeFamily xmlns="" xmlns:thm15="http://schemas.microsoft.com/office/thememl/2012/main" name="Office Theme" id="{62F939B6-93AF-4DB8-9C6B-D6C7DFDC589F}" vid="{4A3C46E8-61CC-4603-A589-7422A47A8E4A}"/>
     </a:ext>
   </a:extLst>
 </a:theme>

</xml_diff>